<commit_message>
formatting for final; updating assessment matrix
</commit_message>
<xml_diff>
--- a/Checklists/NRT Evaluation Table.docx
+++ b/Checklists/NRT Evaluation Table.docx
@@ -1,6 +1,6 @@
 
 <file path=word/document.xml><?xml version="1.0" encoding="utf-8"?>
-<w:document xmlns:wpc="http://schemas.microsoft.com/office/word/2010/wordprocessingCanvas" xmlns:mc="http://schemas.openxmlformats.org/markup-compatibility/2006" xmlns:o="urn:schemas-microsoft-com:office:office" xmlns:r="http://schemas.openxmlformats.org/officeDocument/2006/relationships" xmlns:m="http://schemas.openxmlformats.org/officeDocument/2006/math" xmlns:v="urn:schemas-microsoft-com:vml" xmlns:wp14="http://schemas.microsoft.com/office/word/2010/wordprocessingDrawing" xmlns:wp="http://schemas.openxmlformats.org/drawingml/2006/wordprocessingDrawing" xmlns:w10="urn:schemas-microsoft-com:office:word" xmlns:w="http://schemas.openxmlformats.org/wordprocessingml/2006/main" xmlns:w14="http://schemas.microsoft.com/office/word/2010/wordml" xmlns:wpg="http://schemas.microsoft.com/office/word/2010/wordprocessingGroup" xmlns:wpi="http://schemas.microsoft.com/office/word/2010/wordprocessingInk" xmlns:wne="http://schemas.microsoft.com/office/word/2006/wordml" xmlns:wps="http://schemas.microsoft.com/office/word/2010/wordprocessingShape" mc:Ignorable="w14 wp14">
+<w:document xmlns:wpc="http://schemas.microsoft.com/office/word/2010/wordprocessingCanvas" xmlns:mo="http://schemas.microsoft.com/office/mac/office/2008/main" xmlns:mc="http://schemas.openxmlformats.org/markup-compatibility/2006" xmlns:mv="urn:schemas-microsoft-com:mac:vml" xmlns:o="urn:schemas-microsoft-com:office:office" xmlns:r="http://schemas.openxmlformats.org/officeDocument/2006/relationships" xmlns:m="http://schemas.openxmlformats.org/officeDocument/2006/math" xmlns:v="urn:schemas-microsoft-com:vml" xmlns:wp14="http://schemas.microsoft.com/office/word/2010/wordprocessingDrawing" xmlns:wp="http://schemas.openxmlformats.org/drawingml/2006/wordprocessingDrawing" xmlns:w10="urn:schemas-microsoft-com:office:word" xmlns:w="http://schemas.openxmlformats.org/wordprocessingml/2006/main" xmlns:w14="http://schemas.microsoft.com/office/word/2010/wordml" xmlns:w15="http://schemas.microsoft.com/office/word/2012/wordml" xmlns:wpg="http://schemas.microsoft.com/office/word/2010/wordprocessingGroup" xmlns:wpi="http://schemas.microsoft.com/office/word/2010/wordprocessingInk" xmlns:wne="http://schemas.microsoft.com/office/word/2006/wordml" xmlns:wps="http://schemas.microsoft.com/office/word/2010/wordprocessingShape" mc:Ignorable="w14 w15 wp14">
   <w:body>
     <w:p>
       <w:pPr>
@@ -78,19 +78,7 @@
         <w:rPr>
           <w:rFonts w:ascii="Calibri" w:hAnsi="Calibri"/>
         </w:rPr>
-        <w:t xml:space="preserve"> </w:t>
-      </w:r>
-      <w:r>
-        <w:rPr>
-          <w:rFonts w:ascii="Calibri" w:hAnsi="Calibri"/>
-        </w:rPr>
-        <w:t>Pro</w:t>
-      </w:r>
-      <w:r>
-        <w:rPr>
-          <w:rFonts w:ascii="Calibri" w:hAnsi="Calibri"/>
-        </w:rPr>
-        <w:t>duce STEM professionals who are interdisciplinary, technically savvy, and professionally literate.</w:t>
+        <w:t xml:space="preserve"> Produce STEM professionals who are interdisciplinary, technically savvy, and professionally literate.</w:t>
       </w:r>
     </w:p>
     <w:p>
@@ -173,8 +161,6 @@
               </w:rPr>
               <w:t>Outcome</w:t>
             </w:r>
-            <w:bookmarkStart w:id="0" w:name="_GoBack"/>
-            <w:bookmarkEnd w:id="0"/>
           </w:p>
         </w:tc>
         <w:tc>
@@ -270,13 +256,33 @@
                 <w:highlight w:val="yellow"/>
               </w:rPr>
             </w:pPr>
-            <w:r>
-              <w:rPr>
-                <w:rFonts w:ascii="Calibri" w:hAnsi="Calibri"/>
-                <w:highlight w:val="yellow"/>
-              </w:rPr>
-              <w:t>How will students be different after completing the coursework? How will your institution be different? Faculty? Partners?</w:t>
-            </w:r>
+            <w:del w:id="0" w:author="O'Meara, Brian C" w:date="2016-12-21T09:54:00Z">
+              <w:r>
+                <w:rPr>
+                  <w:rFonts w:ascii="Calibri" w:hAnsi="Calibri"/>
+                  <w:highlight w:val="yellow"/>
+                </w:rPr>
+                <w:delText>How will students be different after completing the coursework? How will your institution be different? Faculty? Partners?</w:delText>
+              </w:r>
+            </w:del>
+            <w:ins w:id="1" w:author="O'Meara, Brian C" w:date="2016-12-21T09:54:00Z">
+              <w:r>
+                <w:rPr>
+                  <w:rFonts w:ascii="Calibri" w:hAnsi="Calibri"/>
+                  <w:highlight w:val="yellow"/>
+                </w:rPr>
+                <w:t xml:space="preserve">Students will </w:t>
+              </w:r>
+            </w:ins>
+            <w:ins w:id="2" w:author="O'Meara, Brian C" w:date="2016-12-21T09:55:00Z">
+              <w:r>
+                <w:rPr>
+                  <w:rFonts w:ascii="Calibri" w:hAnsi="Calibri"/>
+                  <w:highlight w:val="yellow"/>
+                </w:rPr>
+                <w:t>understand key concepts in modern biology: evolution, climate change, ecology</w:t>
+              </w:r>
+            </w:ins>
           </w:p>
         </w:tc>
         <w:tc>
@@ -375,13 +381,24 @@
                 <w:highlight w:val="yellow"/>
               </w:rPr>
             </w:pPr>
-            <w:r>
-              <w:rPr>
-                <w:rFonts w:ascii="Calibri" w:hAnsi="Calibri"/>
-                <w:highlight w:val="yellow"/>
-              </w:rPr>
-              <w:t>How will students be different after completing the field course? Institution? Faculty? Partners?</w:t>
-            </w:r>
+            <w:del w:id="3" w:author="O'Meara, Brian C" w:date="2016-12-21T09:55:00Z">
+              <w:r>
+                <w:rPr>
+                  <w:rFonts w:ascii="Calibri" w:hAnsi="Calibri"/>
+                  <w:highlight w:val="yellow"/>
+                </w:rPr>
+                <w:delText>How will students be different after completing the field course? Institution? Faculty? Partners?</w:delText>
+              </w:r>
+            </w:del>
+            <w:ins w:id="4" w:author="O'Meara, Brian C" w:date="2016-12-21T09:55:00Z">
+              <w:r>
+                <w:rPr>
+                  <w:rFonts w:ascii="Calibri" w:hAnsi="Calibri"/>
+                  <w:highlight w:val="yellow"/>
+                </w:rPr>
+                <w:t>Students will have field naturalist skills: knowledge of the diversity of a group, ability to identify taxa in the field and in the lab</w:t>
+              </w:r>
+            </w:ins>
           </w:p>
         </w:tc>
         <w:tc>
@@ -538,28 +555,108 @@
           <w:p>
             <w:pPr>
               <w:rPr>
-                <w:rFonts w:ascii="Calibri" w:hAnsi="Calibri"/>
-              </w:rPr>
-            </w:pPr>
-          </w:p>
-        </w:tc>
-        <w:tc>
-          <w:tcPr>
-            <w:tcW w:w="3294" w:type="dxa"/>
-          </w:tcPr>
-          <w:p>
-            <w:pPr>
-              <w:rPr>
-                <w:rFonts w:ascii="Calibri" w:hAnsi="Calibri"/>
-              </w:rPr>
-            </w:pPr>
-            <w:r>
-              <w:rPr>
-                <w:rFonts w:ascii="Calibri" w:hAnsi="Calibri"/>
-                <w:highlight w:val="yellow"/>
-              </w:rPr>
-              <w:t>Student outcome?</w:t>
-            </w:r>
+                <w:ins w:id="5" w:author="O'Meara, Brian C" w:date="2016-12-21T10:17:00Z"/>
+                <w:rFonts w:ascii="Calibri" w:hAnsi="Calibri"/>
+              </w:rPr>
+            </w:pPr>
+            <w:ins w:id="6" w:author="O'Meara, Brian C" w:date="2016-12-21T10:17:00Z">
+              <w:r>
+                <w:rPr>
+                  <w:rFonts w:ascii="Calibri" w:hAnsi="Calibri"/>
+                </w:rPr>
+                <w:t xml:space="preserve"># and description of </w:t>
+              </w:r>
+              <w:r>
+                <w:rPr>
+                  <w:rFonts w:ascii="Calibri" w:hAnsi="Calibri"/>
+                </w:rPr>
+                <w:t>workshops</w:t>
+              </w:r>
+              <w:r>
+                <w:rPr>
+                  <w:rFonts w:ascii="Calibri" w:hAnsi="Calibri"/>
+                </w:rPr>
+                <w:t xml:space="preserve"> offered</w:t>
+              </w:r>
+            </w:ins>
+          </w:p>
+          <w:p>
+            <w:pPr>
+              <w:rPr>
+                <w:ins w:id="7" w:author="O'Meara, Brian C" w:date="2016-12-21T10:17:00Z"/>
+                <w:rFonts w:ascii="Calibri" w:hAnsi="Calibri"/>
+              </w:rPr>
+            </w:pPr>
+            <w:ins w:id="8" w:author="O'Meara, Brian C" w:date="2016-12-21T10:17:00Z">
+              <w:r>
+                <w:rPr>
+                  <w:rFonts w:ascii="Calibri" w:hAnsi="Calibri"/>
+                </w:rPr>
+                <w:t xml:space="preserve"># students enrolled in each </w:t>
+              </w:r>
+              <w:r>
+                <w:rPr>
+                  <w:rFonts w:ascii="Calibri" w:hAnsi="Calibri"/>
+                </w:rPr>
+                <w:t>workshop</w:t>
+              </w:r>
+            </w:ins>
+          </w:p>
+          <w:p>
+            <w:pPr>
+              <w:rPr>
+                <w:rFonts w:ascii="Calibri" w:hAnsi="Calibri"/>
+              </w:rPr>
+            </w:pPr>
+            <w:ins w:id="9" w:author="O'Meara, Brian C" w:date="2016-12-21T10:17:00Z">
+              <w:r>
+                <w:rPr>
+                  <w:rFonts w:ascii="Calibri" w:hAnsi="Calibri"/>
+                </w:rPr>
+                <w:t xml:space="preserve"># students completing each </w:t>
+              </w:r>
+              <w:r>
+                <w:rPr>
+                  <w:rFonts w:ascii="Calibri" w:hAnsi="Calibri"/>
+                </w:rPr>
+                <w:t>workshop</w:t>
+              </w:r>
+              <w:r>
+                <w:rPr>
+                  <w:rFonts w:ascii="Calibri" w:hAnsi="Calibri"/>
+                </w:rPr>
+                <w:t xml:space="preserve"> each semester</w:t>
+              </w:r>
+            </w:ins>
+          </w:p>
+        </w:tc>
+        <w:tc>
+          <w:tcPr>
+            <w:tcW w:w="3294" w:type="dxa"/>
+          </w:tcPr>
+          <w:p>
+            <w:pPr>
+              <w:rPr>
+                <w:rFonts w:ascii="Calibri" w:hAnsi="Calibri"/>
+              </w:rPr>
+            </w:pPr>
+            <w:del w:id="10" w:author="O'Meara, Brian C" w:date="2016-12-21T10:20:00Z">
+              <w:r>
+                <w:rPr>
+                  <w:rFonts w:ascii="Calibri" w:hAnsi="Calibri"/>
+                  <w:highlight w:val="yellow"/>
+                </w:rPr>
+                <w:delText>Student outcome?</w:delText>
+              </w:r>
+            </w:del>
+            <w:ins w:id="11" w:author="O'Meara, Brian C" w:date="2016-12-21T10:20:00Z">
+              <w:r>
+                <w:rPr>
+                  <w:rFonts w:ascii="Calibri" w:hAnsi="Calibri"/>
+                </w:rPr>
+                <w:t>Students will have skills in data analysis using the current approaches in their field (currently R and python, though this might change over the life of the grant)</w:t>
+              </w:r>
+            </w:ins>
           </w:p>
           <w:p>
             <w:pPr>
@@ -633,9 +730,86 @@
           <w:p>
             <w:pPr>
               <w:rPr>
-                <w:rFonts w:ascii="Calibri" w:hAnsi="Calibri"/>
-              </w:rPr>
-            </w:pPr>
+                <w:ins w:id="12" w:author="O'Meara, Brian C" w:date="2016-12-21T10:17:00Z"/>
+                <w:rFonts w:ascii="Calibri" w:hAnsi="Calibri"/>
+              </w:rPr>
+            </w:pPr>
+            <w:ins w:id="13" w:author="O'Meara, Brian C" w:date="2016-12-21T10:17:00Z">
+              <w:r>
+                <w:rPr>
+                  <w:rFonts w:ascii="Calibri" w:hAnsi="Calibri"/>
+                </w:rPr>
+                <w:t xml:space="preserve"># and description of </w:t>
+              </w:r>
+              <w:r>
+                <w:rPr>
+                  <w:rFonts w:ascii="Calibri" w:hAnsi="Calibri"/>
+                </w:rPr>
+                <w:t>tutorials</w:t>
+              </w:r>
+              <w:r>
+                <w:rPr>
+                  <w:rFonts w:ascii="Calibri" w:hAnsi="Calibri"/>
+                </w:rPr>
+                <w:t xml:space="preserve"> offered</w:t>
+              </w:r>
+            </w:ins>
+          </w:p>
+          <w:p>
+            <w:pPr>
+              <w:rPr>
+                <w:ins w:id="14" w:author="O'Meara, Brian C" w:date="2016-12-21T10:17:00Z"/>
+                <w:rFonts w:ascii="Calibri" w:hAnsi="Calibri"/>
+              </w:rPr>
+            </w:pPr>
+            <w:ins w:id="15" w:author="O'Meara, Brian C" w:date="2016-12-21T10:17:00Z">
+              <w:r>
+                <w:rPr>
+                  <w:rFonts w:ascii="Calibri" w:hAnsi="Calibri"/>
+                </w:rPr>
+                <w:t xml:space="preserve"># students enrolled in each </w:t>
+              </w:r>
+              <w:r>
+                <w:rPr>
+                  <w:rFonts w:ascii="Calibri" w:hAnsi="Calibri"/>
+                </w:rPr>
+                <w:t>tutorial</w:t>
+              </w:r>
+              <w:r>
+                <w:rPr>
+                  <w:rFonts w:ascii="Calibri" w:hAnsi="Calibri"/>
+                </w:rPr>
+                <w:t xml:space="preserve"> each semester</w:t>
+              </w:r>
+            </w:ins>
+          </w:p>
+          <w:p>
+            <w:pPr>
+              <w:rPr>
+                <w:rFonts w:ascii="Calibri" w:hAnsi="Calibri"/>
+              </w:rPr>
+            </w:pPr>
+            <w:ins w:id="16" w:author="O'Meara, Brian C" w:date="2016-12-21T10:17:00Z">
+              <w:r>
+                <w:rPr>
+                  <w:rFonts w:ascii="Calibri" w:hAnsi="Calibri"/>
+                </w:rPr>
+                <w:t xml:space="preserve"># students completing each </w:t>
+              </w:r>
+              <w:r>
+                <w:rPr>
+                  <w:rFonts w:ascii="Calibri" w:hAnsi="Calibri"/>
+                </w:rPr>
+                <w:lastRenderedPageBreak/>
+                <w:t>tutorial</w:t>
+              </w:r>
+              <w:r>
+                <w:rPr>
+                  <w:rFonts w:ascii="Calibri" w:hAnsi="Calibri"/>
+                </w:rPr>
+                <w:t xml:space="preserve"> each semester</w:t>
+              </w:r>
+            </w:ins>
           </w:p>
         </w:tc>
         <w:tc>
@@ -653,6 +827,7 @@
                 <w:rFonts w:ascii="Calibri" w:hAnsi="Calibri"/>
                 <w:highlight w:val="yellow"/>
               </w:rPr>
+              <w:lastRenderedPageBreak/>
               <w:t>Student outcome?</w:t>
             </w:r>
           </w:p>
@@ -720,6 +895,7 @@
               <w:rPr>
                 <w:rFonts w:ascii="Calibri" w:hAnsi="Calibri"/>
               </w:rPr>
+              <w:lastRenderedPageBreak/>
               <w:t>Field courses</w:t>
             </w:r>
           </w:p>
@@ -734,9 +910,49 @@
           <w:p>
             <w:pPr>
               <w:rPr>
-                <w:rFonts w:ascii="Calibri" w:hAnsi="Calibri"/>
-              </w:rPr>
-            </w:pPr>
+                <w:ins w:id="17" w:author="O'Meara, Brian C" w:date="2016-12-21T10:18:00Z"/>
+                <w:rFonts w:ascii="Calibri" w:hAnsi="Calibri"/>
+              </w:rPr>
+            </w:pPr>
+            <w:ins w:id="18" w:author="O'Meara, Brian C" w:date="2016-12-21T10:18:00Z">
+              <w:r>
+                <w:rPr>
+                  <w:rFonts w:ascii="Calibri" w:hAnsi="Calibri"/>
+                </w:rPr>
+                <w:t># and description of courses offered</w:t>
+              </w:r>
+            </w:ins>
+          </w:p>
+          <w:p>
+            <w:pPr>
+              <w:rPr>
+                <w:ins w:id="19" w:author="O'Meara, Brian C" w:date="2016-12-21T10:18:00Z"/>
+                <w:rFonts w:ascii="Calibri" w:hAnsi="Calibri"/>
+              </w:rPr>
+            </w:pPr>
+            <w:ins w:id="20" w:author="O'Meara, Brian C" w:date="2016-12-21T10:18:00Z">
+              <w:r>
+                <w:rPr>
+                  <w:rFonts w:ascii="Calibri" w:hAnsi="Calibri"/>
+                </w:rPr>
+                <w:t># students enrolled in each course each semester</w:t>
+              </w:r>
+            </w:ins>
+          </w:p>
+          <w:p>
+            <w:pPr>
+              <w:rPr>
+                <w:rFonts w:ascii="Calibri" w:hAnsi="Calibri"/>
+              </w:rPr>
+            </w:pPr>
+            <w:ins w:id="21" w:author="O'Meara, Brian C" w:date="2016-12-21T10:18:00Z">
+              <w:r>
+                <w:rPr>
+                  <w:rFonts w:ascii="Calibri" w:hAnsi="Calibri"/>
+                </w:rPr>
+                <w:t># students completing each course each semester</w:t>
+              </w:r>
+            </w:ins>
           </w:p>
         </w:tc>
         <w:tc>
@@ -950,6 +1166,8 @@
                 <w:rFonts w:ascii="Calibri" w:hAnsi="Calibri"/>
               </w:rPr>
             </w:pPr>
+            <w:bookmarkStart w:id="22" w:name="_GoBack"/>
+            <w:bookmarkEnd w:id="22"/>
           </w:p>
         </w:tc>
         <w:tc>
@@ -1554,24 +1772,32 @@
               <w:rPr>
                 <w:rFonts w:ascii="Calibri" w:hAnsi="Calibri"/>
               </w:rPr>
-              <w:t>Document program implementation</w:t>
-            </w:r>
-          </w:p>
-        </w:tc>
-        <w:tc>
-          <w:tcPr>
-            <w:tcW w:w="3294" w:type="dxa"/>
-          </w:tcPr>
-          <w:p>
-            <w:pPr>
-              <w:rPr>
-                <w:rFonts w:ascii="Calibri" w:hAnsi="Calibri"/>
-              </w:rPr>
-            </w:pPr>
-            <w:r>
-              <w:rPr>
-                <w:rFonts w:ascii="Calibri" w:hAnsi="Calibri"/>
-              </w:rPr>
+              <w:t xml:space="preserve">Document program </w:t>
+            </w:r>
+            <w:r>
+              <w:rPr>
+                <w:rFonts w:ascii="Calibri" w:hAnsi="Calibri"/>
+              </w:rPr>
+              <w:lastRenderedPageBreak/>
+              <w:t>implementation</w:t>
+            </w:r>
+          </w:p>
+        </w:tc>
+        <w:tc>
+          <w:tcPr>
+            <w:tcW w:w="3294" w:type="dxa"/>
+          </w:tcPr>
+          <w:p>
+            <w:pPr>
+              <w:rPr>
+                <w:rFonts w:ascii="Calibri" w:hAnsi="Calibri"/>
+              </w:rPr>
+            </w:pPr>
+            <w:r>
+              <w:rPr>
+                <w:rFonts w:ascii="Calibri" w:hAnsi="Calibri"/>
+              </w:rPr>
+              <w:lastRenderedPageBreak/>
               <w:t># management team meetings</w:t>
             </w:r>
           </w:p>
@@ -1585,6 +1811,7 @@
               <w:rPr>
                 <w:rFonts w:ascii="Calibri" w:hAnsi="Calibri"/>
               </w:rPr>
+              <w:lastRenderedPageBreak/>
               <w:t>Timeline</w:t>
             </w:r>
           </w:p>
@@ -1642,6 +1869,7 @@
               <w:rPr>
                 <w:rFonts w:ascii="Calibri" w:hAnsi="Calibri"/>
               </w:rPr>
+              <w:lastRenderedPageBreak/>
               <w:t>Engage external advisory board</w:t>
             </w:r>
           </w:p>
@@ -1888,7 +2116,7 @@
       </w:pPr>
     </w:p>
     <w:sectPr>
-      <w:headerReference w:type="default" r:id="rId8"/>
+      <w:headerReference w:type="default" r:id="rId7"/>
       <w:pgSz w:w="15840" w:h="12240" w:orient="landscape"/>
       <w:pgMar w:top="1440" w:right="1440" w:bottom="1440" w:left="1440" w:header="720" w:footer="720" w:gutter="0"/>
       <w:cols w:space="720"/>
@@ -1899,7 +2127,7 @@
 </file>
 
 <file path=word/endnotes.xml><?xml version="1.0" encoding="utf-8"?>
-<w:endnotes xmlns:wpc="http://schemas.microsoft.com/office/word/2010/wordprocessingCanvas" xmlns:mc="http://schemas.openxmlformats.org/markup-compatibility/2006" xmlns:o="urn:schemas-microsoft-com:office:office" xmlns:r="http://schemas.openxmlformats.org/officeDocument/2006/relationships" xmlns:m="http://schemas.openxmlformats.org/officeDocument/2006/math" xmlns:v="urn:schemas-microsoft-com:vml" xmlns:wp14="http://schemas.microsoft.com/office/word/2010/wordprocessingDrawing" xmlns:wp="http://schemas.openxmlformats.org/drawingml/2006/wordprocessingDrawing" xmlns:w10="urn:schemas-microsoft-com:office:word" xmlns:w="http://schemas.openxmlformats.org/wordprocessingml/2006/main" xmlns:w14="http://schemas.microsoft.com/office/word/2010/wordml" xmlns:wpg="http://schemas.microsoft.com/office/word/2010/wordprocessingGroup" xmlns:wpi="http://schemas.microsoft.com/office/word/2010/wordprocessingInk" xmlns:wne="http://schemas.microsoft.com/office/word/2006/wordml" xmlns:wps="http://schemas.microsoft.com/office/word/2010/wordprocessingShape" mc:Ignorable="w14 wp14">
+<w:endnotes xmlns:wpc="http://schemas.microsoft.com/office/word/2010/wordprocessingCanvas" xmlns:mo="http://schemas.microsoft.com/office/mac/office/2008/main" xmlns:mc="http://schemas.openxmlformats.org/markup-compatibility/2006" xmlns:mv="urn:schemas-microsoft-com:mac:vml" xmlns:o="urn:schemas-microsoft-com:office:office" xmlns:r="http://schemas.openxmlformats.org/officeDocument/2006/relationships" xmlns:m="http://schemas.openxmlformats.org/officeDocument/2006/math" xmlns:v="urn:schemas-microsoft-com:vml" xmlns:wp14="http://schemas.microsoft.com/office/word/2010/wordprocessingDrawing" xmlns:wp="http://schemas.openxmlformats.org/drawingml/2006/wordprocessingDrawing" xmlns:w10="urn:schemas-microsoft-com:office:word" xmlns:w="http://schemas.openxmlformats.org/wordprocessingml/2006/main" xmlns:w14="http://schemas.microsoft.com/office/word/2010/wordml" xmlns:w15="http://schemas.microsoft.com/office/word/2012/wordml" xmlns:wpg="http://schemas.microsoft.com/office/word/2010/wordprocessingGroup" xmlns:wpi="http://schemas.microsoft.com/office/word/2010/wordprocessingInk" xmlns:wne="http://schemas.microsoft.com/office/word/2006/wordml" xmlns:wps="http://schemas.microsoft.com/office/word/2010/wordprocessingShape" mc:Ignorable="w14 w15 wp14">
   <w:endnote w:type="separator" w:id="-1">
     <w:p>
       <w:pPr>
@@ -1924,7 +2152,7 @@
 </file>
 
 <file path=word/footnotes.xml><?xml version="1.0" encoding="utf-8"?>
-<w:footnotes xmlns:wpc="http://schemas.microsoft.com/office/word/2010/wordprocessingCanvas" xmlns:mc="http://schemas.openxmlformats.org/markup-compatibility/2006" xmlns:o="urn:schemas-microsoft-com:office:office" xmlns:r="http://schemas.openxmlformats.org/officeDocument/2006/relationships" xmlns:m="http://schemas.openxmlformats.org/officeDocument/2006/math" xmlns:v="urn:schemas-microsoft-com:vml" xmlns:wp14="http://schemas.microsoft.com/office/word/2010/wordprocessingDrawing" xmlns:wp="http://schemas.openxmlformats.org/drawingml/2006/wordprocessingDrawing" xmlns:w10="urn:schemas-microsoft-com:office:word" xmlns:w="http://schemas.openxmlformats.org/wordprocessingml/2006/main" xmlns:w14="http://schemas.microsoft.com/office/word/2010/wordml" xmlns:wpg="http://schemas.microsoft.com/office/word/2010/wordprocessingGroup" xmlns:wpi="http://schemas.microsoft.com/office/word/2010/wordprocessingInk" xmlns:wne="http://schemas.microsoft.com/office/word/2006/wordml" xmlns:wps="http://schemas.microsoft.com/office/word/2010/wordprocessingShape" mc:Ignorable="w14 wp14">
+<w:footnotes xmlns:wpc="http://schemas.microsoft.com/office/word/2010/wordprocessingCanvas" xmlns:mo="http://schemas.microsoft.com/office/mac/office/2008/main" xmlns:mc="http://schemas.openxmlformats.org/markup-compatibility/2006" xmlns:mv="urn:schemas-microsoft-com:mac:vml" xmlns:o="urn:schemas-microsoft-com:office:office" xmlns:r="http://schemas.openxmlformats.org/officeDocument/2006/relationships" xmlns:m="http://schemas.openxmlformats.org/officeDocument/2006/math" xmlns:v="urn:schemas-microsoft-com:vml" xmlns:wp14="http://schemas.microsoft.com/office/word/2010/wordprocessingDrawing" xmlns:wp="http://schemas.openxmlformats.org/drawingml/2006/wordprocessingDrawing" xmlns:w10="urn:schemas-microsoft-com:office:word" xmlns:w="http://schemas.openxmlformats.org/wordprocessingml/2006/main" xmlns:w14="http://schemas.microsoft.com/office/word/2010/wordml" xmlns:w15="http://schemas.microsoft.com/office/word/2012/wordml" xmlns:wpg="http://schemas.microsoft.com/office/word/2010/wordprocessingGroup" xmlns:wpi="http://schemas.microsoft.com/office/word/2010/wordprocessingInk" xmlns:wne="http://schemas.microsoft.com/office/word/2006/wordml" xmlns:wps="http://schemas.microsoft.com/office/word/2010/wordprocessingShape" mc:Ignorable="w14 w15 wp14">
   <w:footnote w:type="separator" w:id="-1">
     <w:p>
       <w:pPr>
@@ -1949,7 +2177,7 @@
 </file>
 
 <file path=word/header1.xml><?xml version="1.0" encoding="utf-8"?>
-<w:hdr xmlns:wpc="http://schemas.microsoft.com/office/word/2010/wordprocessingCanvas" xmlns:mc="http://schemas.openxmlformats.org/markup-compatibility/2006" xmlns:o="urn:schemas-microsoft-com:office:office" xmlns:r="http://schemas.openxmlformats.org/officeDocument/2006/relationships" xmlns:m="http://schemas.openxmlformats.org/officeDocument/2006/math" xmlns:v="urn:schemas-microsoft-com:vml" xmlns:wp14="http://schemas.microsoft.com/office/word/2010/wordprocessingDrawing" xmlns:wp="http://schemas.openxmlformats.org/drawingml/2006/wordprocessingDrawing" xmlns:w10="urn:schemas-microsoft-com:office:word" xmlns:w="http://schemas.openxmlformats.org/wordprocessingml/2006/main" xmlns:w14="http://schemas.microsoft.com/office/word/2010/wordml" xmlns:wpg="http://schemas.microsoft.com/office/word/2010/wordprocessingGroup" xmlns:wpi="http://schemas.microsoft.com/office/word/2010/wordprocessingInk" xmlns:wne="http://schemas.microsoft.com/office/word/2006/wordml" xmlns:wps="http://schemas.microsoft.com/office/word/2010/wordprocessingShape" mc:Ignorable="w14 wp14">
+<w:hdr xmlns:wpc="http://schemas.microsoft.com/office/word/2010/wordprocessingCanvas" xmlns:mo="http://schemas.microsoft.com/office/mac/office/2008/main" xmlns:mc="http://schemas.openxmlformats.org/markup-compatibility/2006" xmlns:mv="urn:schemas-microsoft-com:mac:vml" xmlns:o="urn:schemas-microsoft-com:office:office" xmlns:r="http://schemas.openxmlformats.org/officeDocument/2006/relationships" xmlns:m="http://schemas.openxmlformats.org/officeDocument/2006/math" xmlns:v="urn:schemas-microsoft-com:vml" xmlns:wp14="http://schemas.microsoft.com/office/word/2010/wordprocessingDrawing" xmlns:wp="http://schemas.openxmlformats.org/drawingml/2006/wordprocessingDrawing" xmlns:w10="urn:schemas-microsoft-com:office:word" xmlns:w="http://schemas.openxmlformats.org/wordprocessingml/2006/main" xmlns:w14="http://schemas.microsoft.com/office/word/2010/wordml" xmlns:w15="http://schemas.microsoft.com/office/word/2012/wordml" xmlns:wpg="http://schemas.microsoft.com/office/word/2010/wordprocessingGroup" xmlns:wpi="http://schemas.microsoft.com/office/word/2010/wordprocessingInk" xmlns:wne="http://schemas.microsoft.com/office/word/2006/wordml" xmlns:wps="http://schemas.microsoft.com/office/word/2010/wordprocessingShape" mc:Ignorable="w14 w15 wp14">
   <w:p>
     <w:pPr>
       <w:pStyle w:val="Header"/>
@@ -1975,7 +2203,7 @@
 </file>
 
 <file path=word/numbering.xml><?xml version="1.0" encoding="utf-8"?>
-<w:numbering xmlns:wpc="http://schemas.microsoft.com/office/word/2010/wordprocessingCanvas" xmlns:mc="http://schemas.openxmlformats.org/markup-compatibility/2006" xmlns:o="urn:schemas-microsoft-com:office:office" xmlns:r="http://schemas.openxmlformats.org/officeDocument/2006/relationships" xmlns:m="http://schemas.openxmlformats.org/officeDocument/2006/math" xmlns:v="urn:schemas-microsoft-com:vml" xmlns:wp14="http://schemas.microsoft.com/office/word/2010/wordprocessingDrawing" xmlns:wp="http://schemas.openxmlformats.org/drawingml/2006/wordprocessingDrawing" xmlns:w10="urn:schemas-microsoft-com:office:word" xmlns:w="http://schemas.openxmlformats.org/wordprocessingml/2006/main" xmlns:w14="http://schemas.microsoft.com/office/word/2010/wordml" xmlns:wpg="http://schemas.microsoft.com/office/word/2010/wordprocessingGroup" xmlns:wpi="http://schemas.microsoft.com/office/word/2010/wordprocessingInk" xmlns:wne="http://schemas.microsoft.com/office/word/2006/wordml" xmlns:wps="http://schemas.microsoft.com/office/word/2010/wordprocessingShape" mc:Ignorable="w14 wp14">
+<w:numbering xmlns:wpc="http://schemas.microsoft.com/office/word/2010/wordprocessingCanvas" xmlns:mo="http://schemas.microsoft.com/office/mac/office/2008/main" xmlns:mc="http://schemas.openxmlformats.org/markup-compatibility/2006" xmlns:mv="urn:schemas-microsoft-com:mac:vml" xmlns:o="urn:schemas-microsoft-com:office:office" xmlns:r="http://schemas.openxmlformats.org/officeDocument/2006/relationships" xmlns:m="http://schemas.openxmlformats.org/officeDocument/2006/math" xmlns:v="urn:schemas-microsoft-com:vml" xmlns:wp14="http://schemas.microsoft.com/office/word/2010/wordprocessingDrawing" xmlns:wp="http://schemas.openxmlformats.org/drawingml/2006/wordprocessingDrawing" xmlns:w10="urn:schemas-microsoft-com:office:word" xmlns:w="http://schemas.openxmlformats.org/wordprocessingml/2006/main" xmlns:w14="http://schemas.microsoft.com/office/word/2010/wordml" xmlns:w15="http://schemas.microsoft.com/office/word/2012/wordml" xmlns:wpg="http://schemas.microsoft.com/office/word/2010/wordprocessingGroup" xmlns:wpi="http://schemas.microsoft.com/office/word/2010/wordprocessingInk" xmlns:wne="http://schemas.microsoft.com/office/word/2006/wordml" xmlns:wps="http://schemas.microsoft.com/office/word/2010/wordprocessingShape" mc:Ignorable="w14 w15 wp14">
   <w:abstractNum w:abstractNumId="0">
     <w:nsid w:val="12382AC2"/>
     <w:multiLevelType w:val="hybridMultilevel"/>
@@ -2068,8 +2296,16 @@
 </w:numbering>
 </file>
 
+<file path=word/people.xml><?xml version="1.0" encoding="utf-8"?>
+<w15:people xmlns:wpc="http://schemas.microsoft.com/office/word/2010/wordprocessingCanvas" xmlns:mo="http://schemas.microsoft.com/office/mac/office/2008/main" xmlns:mc="http://schemas.openxmlformats.org/markup-compatibility/2006" xmlns:mv="urn:schemas-microsoft-com:mac:vml" xmlns:o="urn:schemas-microsoft-com:office:office" xmlns:r="http://schemas.openxmlformats.org/officeDocument/2006/relationships" xmlns:m="http://schemas.openxmlformats.org/officeDocument/2006/math" xmlns:v="urn:schemas-microsoft-com:vml" xmlns:wp14="http://schemas.microsoft.com/office/word/2010/wordprocessingDrawing" xmlns:wp="http://schemas.openxmlformats.org/drawingml/2006/wordprocessingDrawing" xmlns:w10="urn:schemas-microsoft-com:office:word" xmlns:w="http://schemas.openxmlformats.org/wordprocessingml/2006/main" xmlns:w14="http://schemas.microsoft.com/office/word/2010/wordml" xmlns:w15="http://schemas.microsoft.com/office/word/2012/wordml" xmlns:wpg="http://schemas.microsoft.com/office/word/2010/wordprocessingGroup" xmlns:wpi="http://schemas.microsoft.com/office/word/2010/wordprocessingInk" xmlns:wne="http://schemas.microsoft.com/office/word/2006/wordml" xmlns:wps="http://schemas.microsoft.com/office/word/2010/wordprocessingShape" mc:Ignorable="w14 w15 wp14">
+  <w15:person w15:author="O'Meara, Brian C">
+    <w15:presenceInfo w15:providerId="None" w15:userId="O'Meara, Brian C"/>
+  </w15:person>
+</w15:people>
+</file>
+
 <file path=word/styles.xml><?xml version="1.0" encoding="utf-8"?>
-<w:styles xmlns:mc="http://schemas.openxmlformats.org/markup-compatibility/2006" xmlns:r="http://schemas.openxmlformats.org/officeDocument/2006/relationships" xmlns:w="http://schemas.openxmlformats.org/wordprocessingml/2006/main" xmlns:w14="http://schemas.microsoft.com/office/word/2010/wordml" mc:Ignorable="w14">
+<w:styles xmlns:mc="http://schemas.openxmlformats.org/markup-compatibility/2006" xmlns:r="http://schemas.openxmlformats.org/officeDocument/2006/relationships" xmlns:w="http://schemas.openxmlformats.org/wordprocessingml/2006/main" xmlns:w14="http://schemas.microsoft.com/office/word/2010/wordml" xmlns:w15="http://schemas.microsoft.com/office/word/2012/wordml" mc:Ignorable="w14 w15">
   <w:docDefaults>
     <w:rPrDefault>
       <w:rPr>
@@ -2085,144 +2321,389 @@
       </w:pPr>
     </w:pPrDefault>
   </w:docDefaults>
-  <w:latentStyles w:defLockedState="0" w:defUIPriority="99" w:defSemiHidden="1" w:defUnhideWhenUsed="1" w:defQFormat="0" w:count="267">
-    <w:lsdException w:name="Normal" w:semiHidden="0" w:uiPriority="0" w:unhideWhenUsed="0" w:qFormat="1"/>
-    <w:lsdException w:name="heading 1" w:semiHidden="0" w:uiPriority="9" w:unhideWhenUsed="0" w:qFormat="1"/>
-    <w:lsdException w:name="heading 2" w:uiPriority="9" w:qFormat="1"/>
-    <w:lsdException w:name="heading 3" w:uiPriority="9" w:qFormat="1"/>
-    <w:lsdException w:name="heading 4" w:uiPriority="9" w:qFormat="1"/>
-    <w:lsdException w:name="heading 5" w:uiPriority="9" w:qFormat="1"/>
-    <w:lsdException w:name="heading 6" w:uiPriority="9" w:qFormat="1"/>
-    <w:lsdException w:name="heading 7" w:uiPriority="9" w:qFormat="1"/>
-    <w:lsdException w:name="heading 8" w:uiPriority="9" w:qFormat="1"/>
-    <w:lsdException w:name="heading 9" w:uiPriority="9" w:qFormat="1"/>
-    <w:lsdException w:name="toc 1" w:uiPriority="39"/>
-    <w:lsdException w:name="toc 2" w:uiPriority="39"/>
-    <w:lsdException w:name="toc 3" w:uiPriority="39"/>
-    <w:lsdException w:name="toc 4" w:uiPriority="39"/>
-    <w:lsdException w:name="toc 5" w:uiPriority="39"/>
-    <w:lsdException w:name="toc 6" w:uiPriority="39"/>
-    <w:lsdException w:name="toc 7" w:uiPriority="39"/>
-    <w:lsdException w:name="toc 8" w:uiPriority="39"/>
-    <w:lsdException w:name="toc 9" w:uiPriority="39"/>
-    <w:lsdException w:name="caption" w:uiPriority="35"/>
-    <w:lsdException w:name="Title" w:semiHidden="0" w:uiPriority="10" w:unhideWhenUsed="0" w:qFormat="1"/>
-    <w:lsdException w:name="Default Paragraph Font" w:uiPriority="1"/>
-    <w:lsdException w:name="Subtitle" w:semiHidden="0" w:uiPriority="11" w:unhideWhenUsed="0" w:qFormat="1"/>
-    <w:lsdException w:name="Strong" w:semiHidden="0" w:uiPriority="22" w:unhideWhenUsed="0" w:qFormat="1"/>
-    <w:lsdException w:name="Emphasis" w:semiHidden="0" w:uiPriority="20" w:unhideWhenUsed="0" w:qFormat="1"/>
-    <w:lsdException w:name="Table Grid" w:semiHidden="0" w:uiPriority="59" w:unhideWhenUsed="0"/>
-    <w:lsdException w:name="Placeholder Text" w:unhideWhenUsed="0"/>
-    <w:lsdException w:name="No Spacing" w:semiHidden="0" w:uiPriority="1" w:unhideWhenUsed="0" w:qFormat="1"/>
-    <w:lsdException w:name="Light Shading" w:semiHidden="0" w:uiPriority="60" w:unhideWhenUsed="0"/>
-    <w:lsdException w:name="Light List" w:semiHidden="0" w:uiPriority="61" w:unhideWhenUsed="0"/>
-    <w:lsdException w:name="Light Grid" w:semiHidden="0" w:uiPriority="62" w:unhideWhenUsed="0"/>
-    <w:lsdException w:name="Medium Shading 1" w:semiHidden="0" w:uiPriority="63" w:unhideWhenUsed="0"/>
-    <w:lsdException w:name="Medium Shading 2" w:semiHidden="0" w:uiPriority="64" w:unhideWhenUsed="0"/>
-    <w:lsdException w:name="Medium List 1" w:semiHidden="0" w:uiPriority="65" w:unhideWhenUsed="0"/>
-    <w:lsdException w:name="Medium List 2" w:semiHidden="0" w:uiPriority="66" w:unhideWhenUsed="0"/>
-    <w:lsdException w:name="Medium Grid 1" w:semiHidden="0" w:uiPriority="67" w:unhideWhenUsed="0"/>
-    <w:lsdException w:name="Medium Grid 2" w:semiHidden="0" w:uiPriority="68" w:unhideWhenUsed="0"/>
-    <w:lsdException w:name="Medium Grid 3" w:semiHidden="0" w:uiPriority="69" w:unhideWhenUsed="0"/>
-    <w:lsdException w:name="Dark List" w:semiHidden="0" w:uiPriority="70" w:unhideWhenUsed="0"/>
-    <w:lsdException w:name="Colorful Shading" w:semiHidden="0" w:uiPriority="71" w:unhideWhenUsed="0"/>
-    <w:lsdException w:name="Colorful List" w:semiHidden="0" w:uiPriority="72" w:unhideWhenUsed="0"/>
-    <w:lsdException w:name="Colorful Grid" w:semiHidden="0" w:uiPriority="73" w:unhideWhenUsed="0"/>
-    <w:lsdException w:name="Light Shading Accent 1" w:semiHidden="0" w:uiPriority="60" w:unhideWhenUsed="0"/>
-    <w:lsdException w:name="Light List Accent 1" w:semiHidden="0" w:uiPriority="61" w:unhideWhenUsed="0"/>
-    <w:lsdException w:name="Light Grid Accent 1" w:semiHidden="0" w:uiPriority="62" w:unhideWhenUsed="0"/>
-    <w:lsdException w:name="Medium Shading 1 Accent 1" w:semiHidden="0" w:uiPriority="63" w:unhideWhenUsed="0"/>
-    <w:lsdException w:name="Medium Shading 2 Accent 1" w:semiHidden="0" w:uiPriority="64" w:unhideWhenUsed="0"/>
-    <w:lsdException w:name="Medium List 1 Accent 1" w:semiHidden="0" w:uiPriority="65" w:unhideWhenUsed="0"/>
-    <w:lsdException w:name="Revision" w:unhideWhenUsed="0"/>
-    <w:lsdException w:name="List Paragraph" w:semiHidden="0" w:uiPriority="34" w:unhideWhenUsed="0" w:qFormat="1"/>
-    <w:lsdException w:name="Quote" w:semiHidden="0" w:uiPriority="29" w:unhideWhenUsed="0" w:qFormat="1"/>
-    <w:lsdException w:name="Intense Quote" w:semiHidden="0" w:uiPriority="30" w:unhideWhenUsed="0" w:qFormat="1"/>
-    <w:lsdException w:name="Medium List 2 Accent 1" w:semiHidden="0" w:uiPriority="66" w:unhideWhenUsed="0"/>
-    <w:lsdException w:name="Medium Grid 1 Accent 1" w:semiHidden="0" w:uiPriority="67" w:unhideWhenUsed="0"/>
-    <w:lsdException w:name="Medium Grid 2 Accent 1" w:semiHidden="0" w:uiPriority="68" w:unhideWhenUsed="0"/>
-    <w:lsdException w:name="Medium Grid 3 Accent 1" w:semiHidden="0" w:uiPriority="69" w:unhideWhenUsed="0"/>
-    <w:lsdException w:name="Dark List Accent 1" w:semiHidden="0" w:uiPriority="70" w:unhideWhenUsed="0"/>
-    <w:lsdException w:name="Colorful Shading Accent 1" w:semiHidden="0" w:uiPriority="71" w:unhideWhenUsed="0"/>
-    <w:lsdException w:name="Colorful List Accent 1" w:semiHidden="0" w:uiPriority="72" w:unhideWhenUsed="0"/>
-    <w:lsdException w:name="Colorful Grid Accent 1" w:semiHidden="0" w:uiPriority="73" w:unhideWhenUsed="0"/>
-    <w:lsdException w:name="Light Shading Accent 2" w:semiHidden="0" w:uiPriority="60" w:unhideWhenUsed="0"/>
-    <w:lsdException w:name="Light List Accent 2" w:semiHidden="0" w:uiPriority="61" w:unhideWhenUsed="0"/>
-    <w:lsdException w:name="Light Grid Accent 2" w:semiHidden="0" w:uiPriority="62" w:unhideWhenUsed="0"/>
-    <w:lsdException w:name="Medium Shading 1 Accent 2" w:semiHidden="0" w:uiPriority="63" w:unhideWhenUsed="0"/>
-    <w:lsdException w:name="Medium Shading 2 Accent 2" w:semiHidden="0" w:uiPriority="64" w:unhideWhenUsed="0"/>
-    <w:lsdException w:name="Medium List 1 Accent 2" w:semiHidden="0" w:uiPriority="65" w:unhideWhenUsed="0"/>
-    <w:lsdException w:name="Medium List 2 Accent 2" w:semiHidden="0" w:uiPriority="66" w:unhideWhenUsed="0"/>
-    <w:lsdException w:name="Medium Grid 1 Accent 2" w:semiHidden="0" w:uiPriority="67" w:unhideWhenUsed="0"/>
-    <w:lsdException w:name="Medium Grid 2 Accent 2" w:semiHidden="0" w:uiPriority="68" w:unhideWhenUsed="0"/>
-    <w:lsdException w:name="Medium Grid 3 Accent 2" w:semiHidden="0" w:uiPriority="69" w:unhideWhenUsed="0"/>
-    <w:lsdException w:name="Dark List Accent 2" w:semiHidden="0" w:uiPriority="70" w:unhideWhenUsed="0"/>
-    <w:lsdException w:name="Colorful Shading Accent 2" w:semiHidden="0" w:uiPriority="71" w:unhideWhenUsed="0"/>
-    <w:lsdException w:name="Colorful List Accent 2" w:semiHidden="0" w:uiPriority="72" w:unhideWhenUsed="0"/>
-    <w:lsdException w:name="Colorful Grid Accent 2" w:semiHidden="0" w:uiPriority="73" w:unhideWhenUsed="0"/>
-    <w:lsdException w:name="Light Shading Accent 3" w:semiHidden="0" w:uiPriority="60" w:unhideWhenUsed="0"/>
-    <w:lsdException w:name="Light List Accent 3" w:semiHidden="0" w:uiPriority="61" w:unhideWhenUsed="0"/>
-    <w:lsdException w:name="Light Grid Accent 3" w:semiHidden="0" w:uiPriority="62" w:unhideWhenUsed="0"/>
-    <w:lsdException w:name="Medium Shading 1 Accent 3" w:semiHidden="0" w:uiPriority="63" w:unhideWhenUsed="0"/>
-    <w:lsdException w:name="Medium Shading 2 Accent 3" w:semiHidden="0" w:uiPriority="64" w:unhideWhenUsed="0"/>
-    <w:lsdException w:name="Medium List 1 Accent 3" w:semiHidden="0" w:uiPriority="65" w:unhideWhenUsed="0"/>
-    <w:lsdException w:name="Medium List 2 Accent 3" w:semiHidden="0" w:uiPriority="66" w:unhideWhenUsed="0"/>
-    <w:lsdException w:name="Medium Grid 1 Accent 3" w:semiHidden="0" w:uiPriority="67" w:unhideWhenUsed="0"/>
-    <w:lsdException w:name="Medium Grid 2 Accent 3" w:semiHidden="0" w:uiPriority="68" w:unhideWhenUsed="0"/>
-    <w:lsdException w:name="Medium Grid 3 Accent 3" w:semiHidden="0" w:uiPriority="69" w:unhideWhenUsed="0"/>
-    <w:lsdException w:name="Dark List Accent 3" w:semiHidden="0" w:uiPriority="70" w:unhideWhenUsed="0"/>
-    <w:lsdException w:name="Colorful Shading Accent 3" w:semiHidden="0" w:uiPriority="71" w:unhideWhenUsed="0"/>
-    <w:lsdException w:name="Colorful List Accent 3" w:semiHidden="0" w:uiPriority="72" w:unhideWhenUsed="0"/>
-    <w:lsdException w:name="Colorful Grid Accent 3" w:semiHidden="0" w:uiPriority="73" w:unhideWhenUsed="0"/>
-    <w:lsdException w:name="Light Shading Accent 4" w:semiHidden="0" w:uiPriority="60" w:unhideWhenUsed="0"/>
-    <w:lsdException w:name="Light List Accent 4" w:semiHidden="0" w:uiPriority="61" w:unhideWhenUsed="0"/>
-    <w:lsdException w:name="Light Grid Accent 4" w:semiHidden="0" w:uiPriority="62" w:unhideWhenUsed="0"/>
-    <w:lsdException w:name="Medium Shading 1 Accent 4" w:semiHidden="0" w:uiPriority="63" w:unhideWhenUsed="0"/>
-    <w:lsdException w:name="Medium Shading 2 Accent 4" w:semiHidden="0" w:uiPriority="64" w:unhideWhenUsed="0"/>
-    <w:lsdException w:name="Medium List 1 Accent 4" w:semiHidden="0" w:uiPriority="65" w:unhideWhenUsed="0"/>
-    <w:lsdException w:name="Medium List 2 Accent 4" w:semiHidden="0" w:uiPriority="66" w:unhideWhenUsed="0"/>
-    <w:lsdException w:name="Medium Grid 1 Accent 4" w:semiHidden="0" w:uiPriority="67" w:unhideWhenUsed="0"/>
-    <w:lsdException w:name="Medium Grid 2 Accent 4" w:semiHidden="0" w:uiPriority="68" w:unhideWhenUsed="0"/>
-    <w:lsdException w:name="Medium Grid 3 Accent 4" w:semiHidden="0" w:uiPriority="69" w:unhideWhenUsed="0"/>
-    <w:lsdException w:name="Dark List Accent 4" w:semiHidden="0" w:uiPriority="70" w:unhideWhenUsed="0"/>
-    <w:lsdException w:name="Colorful Shading Accent 4" w:semiHidden="0" w:uiPriority="71" w:unhideWhenUsed="0"/>
-    <w:lsdException w:name="Colorful List Accent 4" w:semiHidden="0" w:uiPriority="72" w:unhideWhenUsed="0"/>
-    <w:lsdException w:name="Colorful Grid Accent 4" w:semiHidden="0" w:uiPriority="73" w:unhideWhenUsed="0"/>
-    <w:lsdException w:name="Light Shading Accent 5" w:semiHidden="0" w:uiPriority="60" w:unhideWhenUsed="0"/>
-    <w:lsdException w:name="Light List Accent 5" w:semiHidden="0" w:uiPriority="61" w:unhideWhenUsed="0"/>
-    <w:lsdException w:name="Light Grid Accent 5" w:semiHidden="0" w:uiPriority="62" w:unhideWhenUsed="0"/>
-    <w:lsdException w:name="Medium Shading 1 Accent 5" w:semiHidden="0" w:uiPriority="63" w:unhideWhenUsed="0"/>
-    <w:lsdException w:name="Medium Shading 2 Accent 5" w:semiHidden="0" w:uiPriority="64" w:unhideWhenUsed="0"/>
-    <w:lsdException w:name="Medium List 1 Accent 5" w:semiHidden="0" w:uiPriority="65" w:unhideWhenUsed="0"/>
-    <w:lsdException w:name="Medium List 2 Accent 5" w:semiHidden="0" w:uiPriority="66" w:unhideWhenUsed="0"/>
-    <w:lsdException w:name="Medium Grid 1 Accent 5" w:semiHidden="0" w:uiPriority="67" w:unhideWhenUsed="0"/>
-    <w:lsdException w:name="Medium Grid 2 Accent 5" w:semiHidden="0" w:uiPriority="68" w:unhideWhenUsed="0"/>
-    <w:lsdException w:name="Medium Grid 3 Accent 5" w:semiHidden="0" w:uiPriority="69" w:unhideWhenUsed="0"/>
-    <w:lsdException w:name="Dark List Accent 5" w:semiHidden="0" w:uiPriority="70" w:unhideWhenUsed="0"/>
-    <w:lsdException w:name="Colorful Shading Accent 5" w:semiHidden="0" w:uiPriority="71" w:unhideWhenUsed="0"/>
-    <w:lsdException w:name="Colorful List Accent 5" w:semiHidden="0" w:uiPriority="72" w:unhideWhenUsed="0"/>
-    <w:lsdException w:name="Colorful Grid Accent 5" w:semiHidden="0" w:uiPriority="73" w:unhideWhenUsed="0"/>
-    <w:lsdException w:name="Light Shading Accent 6" w:semiHidden="0" w:uiPriority="60" w:unhideWhenUsed="0"/>
-    <w:lsdException w:name="Light List Accent 6" w:semiHidden="0" w:uiPriority="61" w:unhideWhenUsed="0"/>
-    <w:lsdException w:name="Light Grid Accent 6" w:semiHidden="0" w:uiPriority="62" w:unhideWhenUsed="0"/>
-    <w:lsdException w:name="Medium Shading 1 Accent 6" w:semiHidden="0" w:uiPriority="63" w:unhideWhenUsed="0"/>
-    <w:lsdException w:name="Medium Shading 2 Accent 6" w:semiHidden="0" w:uiPriority="64" w:unhideWhenUsed="0"/>
-    <w:lsdException w:name="Medium List 1 Accent 6" w:semiHidden="0" w:uiPriority="65" w:unhideWhenUsed="0"/>
-    <w:lsdException w:name="Medium List 2 Accent 6" w:semiHidden="0" w:uiPriority="66" w:unhideWhenUsed="0"/>
-    <w:lsdException w:name="Medium Grid 1 Accent 6" w:semiHidden="0" w:uiPriority="67" w:unhideWhenUsed="0"/>
-    <w:lsdException w:name="Medium Grid 2 Accent 6" w:semiHidden="0" w:uiPriority="68" w:unhideWhenUsed="0"/>
-    <w:lsdException w:name="Medium Grid 3 Accent 6" w:semiHidden="0" w:uiPriority="69" w:unhideWhenUsed="0"/>
-    <w:lsdException w:name="Dark List Accent 6" w:semiHidden="0" w:uiPriority="70" w:unhideWhenUsed="0"/>
-    <w:lsdException w:name="Colorful Shading Accent 6" w:semiHidden="0" w:uiPriority="71" w:unhideWhenUsed="0"/>
-    <w:lsdException w:name="Colorful List Accent 6" w:semiHidden="0" w:uiPriority="72" w:unhideWhenUsed="0"/>
-    <w:lsdException w:name="Colorful Grid Accent 6" w:semiHidden="0" w:uiPriority="73" w:unhideWhenUsed="0"/>
-    <w:lsdException w:name="Subtle Emphasis" w:semiHidden="0" w:uiPriority="19" w:unhideWhenUsed="0" w:qFormat="1"/>
-    <w:lsdException w:name="Intense Emphasis" w:semiHidden="0" w:uiPriority="21" w:unhideWhenUsed="0" w:qFormat="1"/>
-    <w:lsdException w:name="Subtle Reference" w:semiHidden="0" w:uiPriority="31" w:unhideWhenUsed="0" w:qFormat="1"/>
-    <w:lsdException w:name="Intense Reference" w:semiHidden="0" w:uiPriority="32" w:unhideWhenUsed="0" w:qFormat="1"/>
-    <w:lsdException w:name="Book Title" w:semiHidden="0" w:uiPriority="33" w:unhideWhenUsed="0" w:qFormat="1"/>
-    <w:lsdException w:name="Bibliography" w:uiPriority="37"/>
-    <w:lsdException w:name="TOC Heading" w:uiPriority="39" w:qFormat="1"/>
+  <w:latentStyles w:defLockedState="0" w:defUIPriority="99" w:defSemiHidden="0" w:defUnhideWhenUsed="0" w:defQFormat="0" w:count="382">
+    <w:lsdException w:name="Normal" w:uiPriority="0" w:qFormat="1"/>
+    <w:lsdException w:name="heading 1" w:uiPriority="9" w:qFormat="1"/>
+    <w:lsdException w:name="heading 2" w:semiHidden="1" w:uiPriority="9" w:unhideWhenUsed="1" w:qFormat="1"/>
+    <w:lsdException w:name="heading 3" w:semiHidden="1" w:uiPriority="9" w:unhideWhenUsed="1" w:qFormat="1"/>
+    <w:lsdException w:name="heading 4" w:semiHidden="1" w:uiPriority="9" w:unhideWhenUsed="1" w:qFormat="1"/>
+    <w:lsdException w:name="heading 5" w:semiHidden="1" w:uiPriority="9" w:unhideWhenUsed="1" w:qFormat="1"/>
+    <w:lsdException w:name="heading 6" w:semiHidden="1" w:uiPriority="9" w:unhideWhenUsed="1" w:qFormat="1"/>
+    <w:lsdException w:name="heading 7" w:semiHidden="1" w:uiPriority="9" w:unhideWhenUsed="1" w:qFormat="1"/>
+    <w:lsdException w:name="heading 8" w:semiHidden="1" w:uiPriority="9" w:unhideWhenUsed="1" w:qFormat="1"/>
+    <w:lsdException w:name="heading 9" w:semiHidden="1" w:uiPriority="9" w:unhideWhenUsed="1" w:qFormat="1"/>
+    <w:lsdException w:name="index 1" w:semiHidden="1" w:unhideWhenUsed="1"/>
+    <w:lsdException w:name="index 2" w:semiHidden="1" w:unhideWhenUsed="1"/>
+    <w:lsdException w:name="index 3" w:semiHidden="1" w:unhideWhenUsed="1"/>
+    <w:lsdException w:name="index 4" w:semiHidden="1" w:unhideWhenUsed="1"/>
+    <w:lsdException w:name="index 5" w:semiHidden="1" w:unhideWhenUsed="1"/>
+    <w:lsdException w:name="index 6" w:semiHidden="1" w:unhideWhenUsed="1"/>
+    <w:lsdException w:name="index 7" w:semiHidden="1" w:unhideWhenUsed="1"/>
+    <w:lsdException w:name="index 8" w:semiHidden="1" w:unhideWhenUsed="1"/>
+    <w:lsdException w:name="index 9" w:semiHidden="1" w:unhideWhenUsed="1"/>
+    <w:lsdException w:name="toc 1" w:semiHidden="1" w:uiPriority="39" w:unhideWhenUsed="1"/>
+    <w:lsdException w:name="toc 2" w:semiHidden="1" w:uiPriority="39" w:unhideWhenUsed="1"/>
+    <w:lsdException w:name="toc 3" w:semiHidden="1" w:uiPriority="39" w:unhideWhenUsed="1"/>
+    <w:lsdException w:name="toc 4" w:semiHidden="1" w:uiPriority="39" w:unhideWhenUsed="1"/>
+    <w:lsdException w:name="toc 5" w:semiHidden="1" w:uiPriority="39" w:unhideWhenUsed="1"/>
+    <w:lsdException w:name="toc 6" w:semiHidden="1" w:uiPriority="39" w:unhideWhenUsed="1"/>
+    <w:lsdException w:name="toc 7" w:semiHidden="1" w:uiPriority="39" w:unhideWhenUsed="1"/>
+    <w:lsdException w:name="toc 8" w:semiHidden="1" w:uiPriority="39" w:unhideWhenUsed="1"/>
+    <w:lsdException w:name="toc 9" w:semiHidden="1" w:uiPriority="39" w:unhideWhenUsed="1"/>
+    <w:lsdException w:name="Normal Indent" w:semiHidden="1" w:unhideWhenUsed="1"/>
+    <w:lsdException w:name="footnote text" w:semiHidden="1" w:unhideWhenUsed="1"/>
+    <w:lsdException w:name="annotation text" w:semiHidden="1" w:unhideWhenUsed="1"/>
+    <w:lsdException w:name="header" w:semiHidden="1" w:unhideWhenUsed="1"/>
+    <w:lsdException w:name="footer" w:semiHidden="1" w:unhideWhenUsed="1"/>
+    <w:lsdException w:name="index heading" w:semiHidden="1" w:unhideWhenUsed="1"/>
+    <w:lsdException w:name="caption" w:semiHidden="1" w:uiPriority="35" w:unhideWhenUsed="1"/>
+    <w:lsdException w:name="table of figures" w:semiHidden="1" w:unhideWhenUsed="1"/>
+    <w:lsdException w:name="envelope address" w:semiHidden="1" w:unhideWhenUsed="1"/>
+    <w:lsdException w:name="envelope return" w:semiHidden="1" w:unhideWhenUsed="1"/>
+    <w:lsdException w:name="footnote reference" w:semiHidden="1" w:unhideWhenUsed="1"/>
+    <w:lsdException w:name="annotation reference" w:semiHidden="1" w:unhideWhenUsed="1"/>
+    <w:lsdException w:name="line number" w:semiHidden="1" w:unhideWhenUsed="1"/>
+    <w:lsdException w:name="page number" w:semiHidden="1" w:unhideWhenUsed="1"/>
+    <w:lsdException w:name="endnote reference" w:semiHidden="1" w:unhideWhenUsed="1"/>
+    <w:lsdException w:name="endnote text" w:semiHidden="1" w:unhideWhenUsed="1"/>
+    <w:lsdException w:name="table of authorities" w:semiHidden="1" w:unhideWhenUsed="1"/>
+    <w:lsdException w:name="macro" w:semiHidden="1" w:unhideWhenUsed="1"/>
+    <w:lsdException w:name="toa heading" w:semiHidden="1" w:unhideWhenUsed="1"/>
+    <w:lsdException w:name="List" w:semiHidden="1" w:unhideWhenUsed="1"/>
+    <w:lsdException w:name="List Bullet" w:semiHidden="1" w:unhideWhenUsed="1"/>
+    <w:lsdException w:name="List Number" w:semiHidden="1" w:unhideWhenUsed="1"/>
+    <w:lsdException w:name="List 2" w:semiHidden="1" w:unhideWhenUsed="1"/>
+    <w:lsdException w:name="List 3" w:semiHidden="1" w:unhideWhenUsed="1"/>
+    <w:lsdException w:name="List 4" w:semiHidden="1" w:unhideWhenUsed="1"/>
+    <w:lsdException w:name="List 5" w:semiHidden="1" w:unhideWhenUsed="1"/>
+    <w:lsdException w:name="List Bullet 2" w:semiHidden="1" w:unhideWhenUsed="1"/>
+    <w:lsdException w:name="List Bullet 3" w:semiHidden="1" w:unhideWhenUsed="1"/>
+    <w:lsdException w:name="List Bullet 4" w:semiHidden="1" w:unhideWhenUsed="1"/>
+    <w:lsdException w:name="List Bullet 5" w:semiHidden="1" w:unhideWhenUsed="1"/>
+    <w:lsdException w:name="List Number 2" w:semiHidden="1" w:unhideWhenUsed="1"/>
+    <w:lsdException w:name="List Number 3" w:semiHidden="1" w:unhideWhenUsed="1"/>
+    <w:lsdException w:name="List Number 4" w:semiHidden="1" w:unhideWhenUsed="1"/>
+    <w:lsdException w:name="List Number 5" w:semiHidden="1" w:unhideWhenUsed="1"/>
+    <w:lsdException w:name="Title" w:uiPriority="10" w:qFormat="1"/>
+    <w:lsdException w:name="Closing" w:semiHidden="1" w:unhideWhenUsed="1"/>
+    <w:lsdException w:name="Signature" w:semiHidden="1" w:unhideWhenUsed="1"/>
+    <w:lsdException w:name="Default Paragraph Font" w:semiHidden="1" w:uiPriority="1" w:unhideWhenUsed="1"/>
+    <w:lsdException w:name="Body Text" w:semiHidden="1" w:unhideWhenUsed="1"/>
+    <w:lsdException w:name="Body Text Indent" w:semiHidden="1" w:unhideWhenUsed="1"/>
+    <w:lsdException w:name="List Continue" w:semiHidden="1" w:unhideWhenUsed="1"/>
+    <w:lsdException w:name="List Continue 2" w:semiHidden="1" w:unhideWhenUsed="1"/>
+    <w:lsdException w:name="List Continue 3" w:semiHidden="1" w:unhideWhenUsed="1"/>
+    <w:lsdException w:name="List Continue 4" w:semiHidden="1" w:unhideWhenUsed="1"/>
+    <w:lsdException w:name="List Continue 5" w:semiHidden="1" w:unhideWhenUsed="1"/>
+    <w:lsdException w:name="Message Header" w:semiHidden="1" w:unhideWhenUsed="1"/>
+    <w:lsdException w:name="Subtitle" w:uiPriority="11" w:qFormat="1"/>
+    <w:lsdException w:name="Salutation" w:semiHidden="1" w:unhideWhenUsed="1"/>
+    <w:lsdException w:name="Date" w:semiHidden="1" w:unhideWhenUsed="1"/>
+    <w:lsdException w:name="Body Text First Indent" w:semiHidden="1" w:unhideWhenUsed="1"/>
+    <w:lsdException w:name="Body Text First Indent 2" w:semiHidden="1" w:unhideWhenUsed="1"/>
+    <w:lsdException w:name="Note Heading" w:semiHidden="1" w:unhideWhenUsed="1"/>
+    <w:lsdException w:name="Body Text 2" w:semiHidden="1" w:unhideWhenUsed="1"/>
+    <w:lsdException w:name="Body Text 3" w:semiHidden="1" w:unhideWhenUsed="1"/>
+    <w:lsdException w:name="Body Text Indent 2" w:semiHidden="1" w:unhideWhenUsed="1"/>
+    <w:lsdException w:name="Body Text Indent 3" w:semiHidden="1" w:unhideWhenUsed="1"/>
+    <w:lsdException w:name="Block Text" w:semiHidden="1" w:unhideWhenUsed="1"/>
+    <w:lsdException w:name="Hyperlink" w:semiHidden="1" w:unhideWhenUsed="1"/>
+    <w:lsdException w:name="FollowedHyperlink" w:semiHidden="1" w:unhideWhenUsed="1"/>
+    <w:lsdException w:name="Strong" w:uiPriority="22" w:qFormat="1"/>
+    <w:lsdException w:name="Emphasis" w:uiPriority="20" w:qFormat="1"/>
+    <w:lsdException w:name="Document Map" w:semiHidden="1" w:unhideWhenUsed="1"/>
+    <w:lsdException w:name="Plain Text" w:semiHidden="1" w:unhideWhenUsed="1"/>
+    <w:lsdException w:name="E-mail Signature" w:semiHidden="1" w:unhideWhenUsed="1"/>
+    <w:lsdException w:name="HTML Top of Form" w:semiHidden="1" w:unhideWhenUsed="1"/>
+    <w:lsdException w:name="HTML Bottom of Form" w:semiHidden="1" w:unhideWhenUsed="1"/>
+    <w:lsdException w:name="Normal (Web)" w:semiHidden="1" w:unhideWhenUsed="1"/>
+    <w:lsdException w:name="HTML Acronym" w:semiHidden="1" w:unhideWhenUsed="1"/>
+    <w:lsdException w:name="HTML Address" w:semiHidden="1" w:unhideWhenUsed="1"/>
+    <w:lsdException w:name="HTML Cite" w:semiHidden="1" w:unhideWhenUsed="1"/>
+    <w:lsdException w:name="HTML Code" w:semiHidden="1" w:unhideWhenUsed="1"/>
+    <w:lsdException w:name="HTML Definition" w:semiHidden="1" w:unhideWhenUsed="1"/>
+    <w:lsdException w:name="HTML Keyboard" w:semiHidden="1" w:unhideWhenUsed="1"/>
+    <w:lsdException w:name="HTML Preformatted" w:semiHidden="1" w:unhideWhenUsed="1"/>
+    <w:lsdException w:name="HTML Sample" w:semiHidden="1" w:unhideWhenUsed="1"/>
+    <w:lsdException w:name="HTML Typewriter" w:semiHidden="1" w:unhideWhenUsed="1"/>
+    <w:lsdException w:name="HTML Variable" w:semiHidden="1" w:unhideWhenUsed="1"/>
+    <w:lsdException w:name="Normal Table" w:semiHidden="1" w:unhideWhenUsed="1"/>
+    <w:lsdException w:name="annotation subject" w:semiHidden="1" w:unhideWhenUsed="1"/>
+    <w:lsdException w:name="No List" w:semiHidden="1" w:unhideWhenUsed="1"/>
+    <w:lsdException w:name="Outline List 1" w:semiHidden="1" w:unhideWhenUsed="1"/>
+    <w:lsdException w:name="Outline List 2" w:semiHidden="1" w:unhideWhenUsed="1"/>
+    <w:lsdException w:name="Outline List 3" w:semiHidden="1" w:unhideWhenUsed="1"/>
+    <w:lsdException w:name="Table Simple 1" w:semiHidden="1" w:unhideWhenUsed="1"/>
+    <w:lsdException w:name="Table Simple 2" w:semiHidden="1" w:unhideWhenUsed="1"/>
+    <w:lsdException w:name="Table Simple 3" w:semiHidden="1" w:unhideWhenUsed="1"/>
+    <w:lsdException w:name="Table Classic 1" w:semiHidden="1" w:unhideWhenUsed="1"/>
+    <w:lsdException w:name="Table Classic 2" w:semiHidden="1" w:unhideWhenUsed="1"/>
+    <w:lsdException w:name="Table Classic 3" w:semiHidden="1" w:unhideWhenUsed="1"/>
+    <w:lsdException w:name="Table Classic 4" w:semiHidden="1" w:unhideWhenUsed="1"/>
+    <w:lsdException w:name="Table Colorful 1" w:semiHidden="1" w:unhideWhenUsed="1"/>
+    <w:lsdException w:name="Table Colorful 2" w:semiHidden="1" w:unhideWhenUsed="1"/>
+    <w:lsdException w:name="Table Colorful 3" w:semiHidden="1" w:unhideWhenUsed="1"/>
+    <w:lsdException w:name="Table Columns 1" w:semiHidden="1" w:unhideWhenUsed="1"/>
+    <w:lsdException w:name="Table Columns 2" w:semiHidden="1" w:unhideWhenUsed="1"/>
+    <w:lsdException w:name="Table Columns 3" w:semiHidden="1" w:unhideWhenUsed="1"/>
+    <w:lsdException w:name="Table Columns 4" w:semiHidden="1" w:unhideWhenUsed="1"/>
+    <w:lsdException w:name="Table Columns 5" w:semiHidden="1" w:unhideWhenUsed="1"/>
+    <w:lsdException w:name="Table Grid 1" w:semiHidden="1" w:unhideWhenUsed="1"/>
+    <w:lsdException w:name="Table Grid 2" w:semiHidden="1" w:unhideWhenUsed="1"/>
+    <w:lsdException w:name="Table Grid 3" w:semiHidden="1" w:unhideWhenUsed="1"/>
+    <w:lsdException w:name="Table Grid 4" w:semiHidden="1" w:unhideWhenUsed="1"/>
+    <w:lsdException w:name="Table Grid 5" w:semiHidden="1" w:unhideWhenUsed="1"/>
+    <w:lsdException w:name="Table Grid 6" w:semiHidden="1" w:unhideWhenUsed="1"/>
+    <w:lsdException w:name="Table Grid 7" w:semiHidden="1" w:unhideWhenUsed="1"/>
+    <w:lsdException w:name="Table Grid 8" w:semiHidden="1" w:unhideWhenUsed="1"/>
+    <w:lsdException w:name="Table List 1" w:semiHidden="1" w:unhideWhenUsed="1"/>
+    <w:lsdException w:name="Table List 2" w:semiHidden="1" w:unhideWhenUsed="1"/>
+    <w:lsdException w:name="Table List 3" w:semiHidden="1" w:unhideWhenUsed="1"/>
+    <w:lsdException w:name="Table List 4" w:semiHidden="1" w:unhideWhenUsed="1"/>
+    <w:lsdException w:name="Table List 5" w:semiHidden="1" w:unhideWhenUsed="1"/>
+    <w:lsdException w:name="Table List 6" w:semiHidden="1" w:unhideWhenUsed="1"/>
+    <w:lsdException w:name="Table List 7" w:semiHidden="1" w:unhideWhenUsed="1"/>
+    <w:lsdException w:name="Table List 8" w:semiHidden="1" w:unhideWhenUsed="1"/>
+    <w:lsdException w:name="Table 3D effects 1" w:semiHidden="1" w:unhideWhenUsed="1"/>
+    <w:lsdException w:name="Table 3D effects 2" w:semiHidden="1" w:unhideWhenUsed="1"/>
+    <w:lsdException w:name="Table 3D effects 3" w:semiHidden="1" w:unhideWhenUsed="1"/>
+    <w:lsdException w:name="Table Contemporary" w:semiHidden="1" w:unhideWhenUsed="1"/>
+    <w:lsdException w:name="Table Elegant" w:semiHidden="1" w:unhideWhenUsed="1"/>
+    <w:lsdException w:name="Table Professional" w:semiHidden="1" w:unhideWhenUsed="1"/>
+    <w:lsdException w:name="Table Subtle 1" w:semiHidden="1" w:unhideWhenUsed="1"/>
+    <w:lsdException w:name="Table Subtle 2" w:semiHidden="1" w:unhideWhenUsed="1"/>
+    <w:lsdException w:name="Table Web 1" w:semiHidden="1" w:unhideWhenUsed="1"/>
+    <w:lsdException w:name="Table Web 2" w:semiHidden="1" w:unhideWhenUsed="1"/>
+    <w:lsdException w:name="Table Web 3" w:semiHidden="1" w:unhideWhenUsed="1"/>
+    <w:lsdException w:name="Balloon Text" w:semiHidden="1" w:unhideWhenUsed="1"/>
+    <w:lsdException w:name="Table Grid" w:uiPriority="59"/>
+    <w:lsdException w:name="Table Theme" w:semiHidden="1" w:unhideWhenUsed="1"/>
+    <w:lsdException w:name="Note Level 1" w:semiHidden="1" w:unhideWhenUsed="1"/>
+    <w:lsdException w:name="Note Level 2" w:semiHidden="1" w:unhideWhenUsed="1"/>
+    <w:lsdException w:name="Note Level 3" w:semiHidden="1" w:unhideWhenUsed="1"/>
+    <w:lsdException w:name="Note Level 4" w:semiHidden="1" w:unhideWhenUsed="1"/>
+    <w:lsdException w:name="Note Level 5" w:semiHidden="1" w:unhideWhenUsed="1"/>
+    <w:lsdException w:name="Note Level 6" w:semiHidden="1" w:unhideWhenUsed="1"/>
+    <w:lsdException w:name="Note Level 7" w:semiHidden="1" w:unhideWhenUsed="1"/>
+    <w:lsdException w:name="Note Level 8" w:semiHidden="1" w:unhideWhenUsed="1"/>
+    <w:lsdException w:name="Note Level 9" w:semiHidden="1" w:unhideWhenUsed="1"/>
+    <w:lsdException w:name="Placeholder Text" w:semiHidden="1"/>
+    <w:lsdException w:name="No Spacing" w:uiPriority="1" w:qFormat="1"/>
+    <w:lsdException w:name="Light Shading" w:uiPriority="60"/>
+    <w:lsdException w:name="Light List" w:uiPriority="61"/>
+    <w:lsdException w:name="Light Grid" w:uiPriority="62"/>
+    <w:lsdException w:name="Medium Shading 1" w:uiPriority="63"/>
+    <w:lsdException w:name="Medium Shading 2" w:uiPriority="64"/>
+    <w:lsdException w:name="Medium List 1" w:uiPriority="65"/>
+    <w:lsdException w:name="Medium List 2" w:uiPriority="66"/>
+    <w:lsdException w:name="Medium Grid 1" w:uiPriority="67"/>
+    <w:lsdException w:name="Medium Grid 2" w:uiPriority="68"/>
+    <w:lsdException w:name="Medium Grid 3" w:uiPriority="69"/>
+    <w:lsdException w:name="Dark List" w:uiPriority="70"/>
+    <w:lsdException w:name="Colorful Shading" w:uiPriority="71"/>
+    <w:lsdException w:name="Colorful List" w:uiPriority="72"/>
+    <w:lsdException w:name="Colorful Grid" w:uiPriority="73"/>
+    <w:lsdException w:name="Light Shading Accent 1" w:uiPriority="60"/>
+    <w:lsdException w:name="Light List Accent 1" w:uiPriority="61"/>
+    <w:lsdException w:name="Light Grid Accent 1" w:uiPriority="62"/>
+    <w:lsdException w:name="Medium Shading 1 Accent 1" w:uiPriority="63"/>
+    <w:lsdException w:name="Medium Shading 2 Accent 1" w:uiPriority="64"/>
+    <w:lsdException w:name="Medium List 1 Accent 1" w:uiPriority="65"/>
+    <w:lsdException w:name="Revision" w:semiHidden="1"/>
+    <w:lsdException w:name="List Paragraph" w:uiPriority="34" w:qFormat="1"/>
+    <w:lsdException w:name="Quote" w:uiPriority="29" w:qFormat="1"/>
+    <w:lsdException w:name="Intense Quote" w:uiPriority="30" w:qFormat="1"/>
+    <w:lsdException w:name="Medium List 2 Accent 1" w:uiPriority="66"/>
+    <w:lsdException w:name="Medium Grid 1 Accent 1" w:uiPriority="67"/>
+    <w:lsdException w:name="Medium Grid 2 Accent 1" w:uiPriority="68"/>
+    <w:lsdException w:name="Medium Grid 3 Accent 1" w:uiPriority="69"/>
+    <w:lsdException w:name="Dark List Accent 1" w:uiPriority="70"/>
+    <w:lsdException w:name="Colorful Shading Accent 1" w:uiPriority="71"/>
+    <w:lsdException w:name="Colorful List Accent 1" w:uiPriority="72"/>
+    <w:lsdException w:name="Colorful Grid Accent 1" w:uiPriority="73"/>
+    <w:lsdException w:name="Light Shading Accent 2" w:uiPriority="60"/>
+    <w:lsdException w:name="Light List Accent 2" w:uiPriority="61"/>
+    <w:lsdException w:name="Light Grid Accent 2" w:uiPriority="62"/>
+    <w:lsdException w:name="Medium Shading 1 Accent 2" w:uiPriority="63"/>
+    <w:lsdException w:name="Medium Shading 2 Accent 2" w:uiPriority="64"/>
+    <w:lsdException w:name="Medium List 1 Accent 2" w:uiPriority="65"/>
+    <w:lsdException w:name="Medium List 2 Accent 2" w:uiPriority="66"/>
+    <w:lsdException w:name="Medium Grid 1 Accent 2" w:uiPriority="67"/>
+    <w:lsdException w:name="Medium Grid 2 Accent 2" w:uiPriority="68"/>
+    <w:lsdException w:name="Medium Grid 3 Accent 2" w:uiPriority="69"/>
+    <w:lsdException w:name="Dark List Accent 2" w:uiPriority="70"/>
+    <w:lsdException w:name="Colorful Shading Accent 2" w:uiPriority="71"/>
+    <w:lsdException w:name="Colorful List Accent 2" w:uiPriority="72"/>
+    <w:lsdException w:name="Colorful Grid Accent 2" w:uiPriority="73"/>
+    <w:lsdException w:name="Light Shading Accent 3" w:uiPriority="60"/>
+    <w:lsdException w:name="Light List Accent 3" w:uiPriority="61"/>
+    <w:lsdException w:name="Light Grid Accent 3" w:uiPriority="62"/>
+    <w:lsdException w:name="Medium Shading 1 Accent 3" w:uiPriority="63"/>
+    <w:lsdException w:name="Medium Shading 2 Accent 3" w:uiPriority="64"/>
+    <w:lsdException w:name="Medium List 1 Accent 3" w:uiPriority="65"/>
+    <w:lsdException w:name="Medium List 2 Accent 3" w:uiPriority="66"/>
+    <w:lsdException w:name="Medium Grid 1 Accent 3" w:uiPriority="67"/>
+    <w:lsdException w:name="Medium Grid 2 Accent 3" w:uiPriority="68"/>
+    <w:lsdException w:name="Medium Grid 3 Accent 3" w:uiPriority="69"/>
+    <w:lsdException w:name="Dark List Accent 3" w:uiPriority="70"/>
+    <w:lsdException w:name="Colorful Shading Accent 3" w:uiPriority="71"/>
+    <w:lsdException w:name="Colorful List Accent 3" w:uiPriority="72"/>
+    <w:lsdException w:name="Colorful Grid Accent 3" w:uiPriority="73"/>
+    <w:lsdException w:name="Light Shading Accent 4" w:uiPriority="60"/>
+    <w:lsdException w:name="Light List Accent 4" w:uiPriority="61"/>
+    <w:lsdException w:name="Light Grid Accent 4" w:uiPriority="62"/>
+    <w:lsdException w:name="Medium Shading 1 Accent 4" w:uiPriority="63"/>
+    <w:lsdException w:name="Medium Shading 2 Accent 4" w:uiPriority="64"/>
+    <w:lsdException w:name="Medium List 1 Accent 4" w:uiPriority="65"/>
+    <w:lsdException w:name="Medium List 2 Accent 4" w:uiPriority="66"/>
+    <w:lsdException w:name="Medium Grid 1 Accent 4" w:uiPriority="67"/>
+    <w:lsdException w:name="Medium Grid 2 Accent 4" w:uiPriority="68"/>
+    <w:lsdException w:name="Medium Grid 3 Accent 4" w:uiPriority="69"/>
+    <w:lsdException w:name="Dark List Accent 4" w:uiPriority="70"/>
+    <w:lsdException w:name="Colorful Shading Accent 4" w:uiPriority="71"/>
+    <w:lsdException w:name="Colorful List Accent 4" w:uiPriority="72"/>
+    <w:lsdException w:name="Colorful Grid Accent 4" w:uiPriority="73"/>
+    <w:lsdException w:name="Light Shading Accent 5" w:uiPriority="60"/>
+    <w:lsdException w:name="Light List Accent 5" w:uiPriority="61"/>
+    <w:lsdException w:name="Light Grid Accent 5" w:uiPriority="62"/>
+    <w:lsdException w:name="Medium Shading 1 Accent 5" w:uiPriority="63"/>
+    <w:lsdException w:name="Medium Shading 2 Accent 5" w:uiPriority="64"/>
+    <w:lsdException w:name="Medium List 1 Accent 5" w:uiPriority="65"/>
+    <w:lsdException w:name="Medium List 2 Accent 5" w:uiPriority="66"/>
+    <w:lsdException w:name="Medium Grid 1 Accent 5" w:uiPriority="67"/>
+    <w:lsdException w:name="Medium Grid 2 Accent 5" w:uiPriority="68"/>
+    <w:lsdException w:name="Medium Grid 3 Accent 5" w:uiPriority="69"/>
+    <w:lsdException w:name="Dark List Accent 5" w:uiPriority="70"/>
+    <w:lsdException w:name="Colorful Shading Accent 5" w:uiPriority="71"/>
+    <w:lsdException w:name="Colorful List Accent 5" w:uiPriority="72"/>
+    <w:lsdException w:name="Colorful Grid Accent 5" w:uiPriority="73"/>
+    <w:lsdException w:name="Light Shading Accent 6" w:uiPriority="60"/>
+    <w:lsdException w:name="Light List Accent 6" w:uiPriority="61"/>
+    <w:lsdException w:name="Light Grid Accent 6" w:uiPriority="62"/>
+    <w:lsdException w:name="Medium Shading 1 Accent 6" w:uiPriority="63"/>
+    <w:lsdException w:name="Medium Shading 2 Accent 6" w:uiPriority="64"/>
+    <w:lsdException w:name="Medium List 1 Accent 6" w:uiPriority="65"/>
+    <w:lsdException w:name="Medium List 2 Accent 6" w:uiPriority="66"/>
+    <w:lsdException w:name="Medium Grid 1 Accent 6" w:uiPriority="67"/>
+    <w:lsdException w:name="Medium Grid 2 Accent 6" w:uiPriority="68"/>
+    <w:lsdException w:name="Medium Grid 3 Accent 6" w:uiPriority="69"/>
+    <w:lsdException w:name="Dark List Accent 6" w:uiPriority="70"/>
+    <w:lsdException w:name="Colorful Shading Accent 6" w:uiPriority="71"/>
+    <w:lsdException w:name="Colorful List Accent 6" w:uiPriority="72"/>
+    <w:lsdException w:name="Colorful Grid Accent 6" w:uiPriority="73"/>
+    <w:lsdException w:name="Subtle Emphasis" w:uiPriority="19" w:qFormat="1"/>
+    <w:lsdException w:name="Intense Emphasis" w:uiPriority="21" w:qFormat="1"/>
+    <w:lsdException w:name="Subtle Reference" w:uiPriority="31" w:qFormat="1"/>
+    <w:lsdException w:name="Intense Reference" w:uiPriority="32" w:qFormat="1"/>
+    <w:lsdException w:name="Book Title" w:uiPriority="33" w:qFormat="1"/>
+    <w:lsdException w:name="Bibliography" w:semiHidden="1" w:uiPriority="37" w:unhideWhenUsed="1"/>
+    <w:lsdException w:name="TOC Heading" w:semiHidden="1" w:uiPriority="39" w:unhideWhenUsed="1" w:qFormat="1"/>
+    <w:lsdException w:name="Plain Table 1" w:uiPriority="41"/>
+    <w:lsdException w:name="Plain Table 2" w:uiPriority="42"/>
+    <w:lsdException w:name="Plain Table 3" w:uiPriority="43"/>
+    <w:lsdException w:name="Plain Table 4" w:uiPriority="44"/>
+    <w:lsdException w:name="Plain Table 5" w:uiPriority="45"/>
+    <w:lsdException w:name="Grid Table Light" w:uiPriority="40"/>
+    <w:lsdException w:name="Grid Table 1 Light" w:uiPriority="46"/>
+    <w:lsdException w:name="Grid Table 2" w:uiPriority="47"/>
+    <w:lsdException w:name="Grid Table 3" w:uiPriority="48"/>
+    <w:lsdException w:name="Grid Table 4" w:uiPriority="49"/>
+    <w:lsdException w:name="Grid Table 5 Dark" w:uiPriority="50"/>
+    <w:lsdException w:name="Grid Table 6 Colorful" w:uiPriority="51"/>
+    <w:lsdException w:name="Grid Table 7 Colorful" w:uiPriority="52"/>
+    <w:lsdException w:name="Grid Table 1 Light Accent 1" w:uiPriority="46"/>
+    <w:lsdException w:name="Grid Table 2 Accent 1" w:uiPriority="47"/>
+    <w:lsdException w:name="Grid Table 3 Accent 1" w:uiPriority="48"/>
+    <w:lsdException w:name="Grid Table 4 Accent 1" w:uiPriority="49"/>
+    <w:lsdException w:name="Grid Table 5 Dark Accent 1" w:uiPriority="50"/>
+    <w:lsdException w:name="Grid Table 6 Colorful Accent 1" w:uiPriority="51"/>
+    <w:lsdException w:name="Grid Table 7 Colorful Accent 1" w:uiPriority="52"/>
+    <w:lsdException w:name="Grid Table 1 Light Accent 2" w:uiPriority="46"/>
+    <w:lsdException w:name="Grid Table 2 Accent 2" w:uiPriority="47"/>
+    <w:lsdException w:name="Grid Table 3 Accent 2" w:uiPriority="48"/>
+    <w:lsdException w:name="Grid Table 4 Accent 2" w:uiPriority="49"/>
+    <w:lsdException w:name="Grid Table 5 Dark Accent 2" w:uiPriority="50"/>
+    <w:lsdException w:name="Grid Table 6 Colorful Accent 2" w:uiPriority="51"/>
+    <w:lsdException w:name="Grid Table 7 Colorful Accent 2" w:uiPriority="52"/>
+    <w:lsdException w:name="Grid Table 1 Light Accent 3" w:uiPriority="46"/>
+    <w:lsdException w:name="Grid Table 2 Accent 3" w:uiPriority="47"/>
+    <w:lsdException w:name="Grid Table 3 Accent 3" w:uiPriority="48"/>
+    <w:lsdException w:name="Grid Table 4 Accent 3" w:uiPriority="49"/>
+    <w:lsdException w:name="Grid Table 5 Dark Accent 3" w:uiPriority="50"/>
+    <w:lsdException w:name="Grid Table 6 Colorful Accent 3" w:uiPriority="51"/>
+    <w:lsdException w:name="Grid Table 7 Colorful Accent 3" w:uiPriority="52"/>
+    <w:lsdException w:name="Grid Table 1 Light Accent 4" w:uiPriority="46"/>
+    <w:lsdException w:name="Grid Table 2 Accent 4" w:uiPriority="47"/>
+    <w:lsdException w:name="Grid Table 3 Accent 4" w:uiPriority="48"/>
+    <w:lsdException w:name="Grid Table 4 Accent 4" w:uiPriority="49"/>
+    <w:lsdException w:name="Grid Table 5 Dark Accent 4" w:uiPriority="50"/>
+    <w:lsdException w:name="Grid Table 6 Colorful Accent 4" w:uiPriority="51"/>
+    <w:lsdException w:name="Grid Table 7 Colorful Accent 4" w:uiPriority="52"/>
+    <w:lsdException w:name="Grid Table 1 Light Accent 5" w:uiPriority="46"/>
+    <w:lsdException w:name="Grid Table 2 Accent 5" w:uiPriority="47"/>
+    <w:lsdException w:name="Grid Table 3 Accent 5" w:uiPriority="48"/>
+    <w:lsdException w:name="Grid Table 4 Accent 5" w:uiPriority="49"/>
+    <w:lsdException w:name="Grid Table 5 Dark Accent 5" w:uiPriority="50"/>
+    <w:lsdException w:name="Grid Table 6 Colorful Accent 5" w:uiPriority="51"/>
+    <w:lsdException w:name="Grid Table 7 Colorful Accent 5" w:uiPriority="52"/>
+    <w:lsdException w:name="Grid Table 1 Light Accent 6" w:uiPriority="46"/>
+    <w:lsdException w:name="Grid Table 2 Accent 6" w:uiPriority="47"/>
+    <w:lsdException w:name="Grid Table 3 Accent 6" w:uiPriority="48"/>
+    <w:lsdException w:name="Grid Table 4 Accent 6" w:uiPriority="49"/>
+    <w:lsdException w:name="Grid Table 5 Dark Accent 6" w:uiPriority="50"/>
+    <w:lsdException w:name="Grid Table 6 Colorful Accent 6" w:uiPriority="51"/>
+    <w:lsdException w:name="Grid Table 7 Colorful Accent 6" w:uiPriority="52"/>
+    <w:lsdException w:name="List Table 1 Light" w:uiPriority="46"/>
+    <w:lsdException w:name="List Table 2" w:uiPriority="47"/>
+    <w:lsdException w:name="List Table 3" w:uiPriority="48"/>
+    <w:lsdException w:name="List Table 4" w:uiPriority="49"/>
+    <w:lsdException w:name="List Table 5 Dark" w:uiPriority="50"/>
+    <w:lsdException w:name="List Table 6 Colorful" w:uiPriority="51"/>
+    <w:lsdException w:name="List Table 7 Colorful" w:uiPriority="52"/>
+    <w:lsdException w:name="List Table 1 Light Accent 1" w:uiPriority="46"/>
+    <w:lsdException w:name="List Table 2 Accent 1" w:uiPriority="47"/>
+    <w:lsdException w:name="List Table 3 Accent 1" w:uiPriority="48"/>
+    <w:lsdException w:name="List Table 4 Accent 1" w:uiPriority="49"/>
+    <w:lsdException w:name="List Table 5 Dark Accent 1" w:uiPriority="50"/>
+    <w:lsdException w:name="List Table 6 Colorful Accent 1" w:uiPriority="51"/>
+    <w:lsdException w:name="List Table 7 Colorful Accent 1" w:uiPriority="52"/>
+    <w:lsdException w:name="List Table 1 Light Accent 2" w:uiPriority="46"/>
+    <w:lsdException w:name="List Table 2 Accent 2" w:uiPriority="47"/>
+    <w:lsdException w:name="List Table 3 Accent 2" w:uiPriority="48"/>
+    <w:lsdException w:name="List Table 4 Accent 2" w:uiPriority="49"/>
+    <w:lsdException w:name="List Table 5 Dark Accent 2" w:uiPriority="50"/>
+    <w:lsdException w:name="List Table 6 Colorful Accent 2" w:uiPriority="51"/>
+    <w:lsdException w:name="List Table 7 Colorful Accent 2" w:uiPriority="52"/>
+    <w:lsdException w:name="List Table 1 Light Accent 3" w:uiPriority="46"/>
+    <w:lsdException w:name="List Table 2 Accent 3" w:uiPriority="47"/>
+    <w:lsdException w:name="List Table 3 Accent 3" w:uiPriority="48"/>
+    <w:lsdException w:name="List Table 4 Accent 3" w:uiPriority="49"/>
+    <w:lsdException w:name="List Table 5 Dark Accent 3" w:uiPriority="50"/>
+    <w:lsdException w:name="List Table 6 Colorful Accent 3" w:uiPriority="51"/>
+    <w:lsdException w:name="List Table 7 Colorful Accent 3" w:uiPriority="52"/>
+    <w:lsdException w:name="List Table 1 Light Accent 4" w:uiPriority="46"/>
+    <w:lsdException w:name="List Table 2 Accent 4" w:uiPriority="47"/>
+    <w:lsdException w:name="List Table 3 Accent 4" w:uiPriority="48"/>
+    <w:lsdException w:name="List Table 4 Accent 4" w:uiPriority="49"/>
+    <w:lsdException w:name="List Table 5 Dark Accent 4" w:uiPriority="50"/>
+    <w:lsdException w:name="List Table 6 Colorful Accent 4" w:uiPriority="51"/>
+    <w:lsdException w:name="List Table 7 Colorful Accent 4" w:uiPriority="52"/>
+    <w:lsdException w:name="List Table 1 Light Accent 5" w:uiPriority="46"/>
+    <w:lsdException w:name="List Table 2 Accent 5" w:uiPriority="47"/>
+    <w:lsdException w:name="List Table 3 Accent 5" w:uiPriority="48"/>
+    <w:lsdException w:name="List Table 4 Accent 5" w:uiPriority="49"/>
+    <w:lsdException w:name="List Table 5 Dark Accent 5" w:uiPriority="50"/>
+    <w:lsdException w:name="List Table 6 Colorful Accent 5" w:uiPriority="51"/>
+    <w:lsdException w:name="List Table 7 Colorful Accent 5" w:uiPriority="52"/>
+    <w:lsdException w:name="List Table 1 Light Accent 6" w:uiPriority="46"/>
+    <w:lsdException w:name="List Table 2 Accent 6" w:uiPriority="47"/>
+    <w:lsdException w:name="List Table 3 Accent 6" w:uiPriority="48"/>
+    <w:lsdException w:name="List Table 4 Accent 6" w:uiPriority="49"/>
+    <w:lsdException w:name="List Table 5 Dark Accent 6" w:uiPriority="50"/>
+    <w:lsdException w:name="List Table 6 Colorful Accent 6" w:uiPriority="51"/>
+    <w:lsdException w:name="List Table 7 Colorful Accent 6" w:uiPriority="52"/>
+    <w:lsdException w:name="Mention" w:semiHidden="1" w:unhideWhenUsed="1"/>
+    <w:lsdException w:name="Smart Hyperlink" w:semiHidden="1" w:unhideWhenUsed="1"/>
   </w:latentStyles>
   <w:style w:type="paragraph" w:default="1" w:styleId="Normal">
     <w:name w:val="Normal"/>
@@ -2850,6 +3331,7 @@
       <w:spacing w:after="0" w:line="240" w:lineRule="auto"/>
     </w:pPr>
     <w:tblPr>
+      <w:tblInd w:w="0" w:type="dxa"/>
       <w:tblBorders>
         <w:top w:val="single" w:sz="4" w:space="0" w:color="auto"/>
         <w:left w:val="single" w:sz="4" w:space="0" w:color="auto"/>
@@ -2858,875 +3340,12 @@
         <w:insideH w:val="single" w:sz="4" w:space="0" w:color="auto"/>
         <w:insideV w:val="single" w:sz="4" w:space="0" w:color="auto"/>
       </w:tblBorders>
-    </w:tblPr>
-  </w:style>
-  <w:style w:type="paragraph" w:styleId="Header">
-    <w:name w:val="header"/>
-    <w:basedOn w:val="Normal"/>
-    <w:link w:val="HeaderChar"/>
-    <w:uiPriority w:val="99"/>
-    <w:unhideWhenUsed/>
-    <w:rsid w:val="00B52647"/>
-    <w:pPr>
-      <w:tabs>
-        <w:tab w:val="center" w:pos="4680"/>
-        <w:tab w:val="right" w:pos="9360"/>
-      </w:tabs>
-      <w:spacing w:after="0" w:line="240" w:lineRule="auto"/>
-    </w:pPr>
-  </w:style>
-  <w:style w:type="character" w:customStyle="1" w:styleId="HeaderChar">
-    <w:name w:val="Header Char"/>
-    <w:basedOn w:val="DefaultParagraphFont"/>
-    <w:link w:val="Header"/>
-    <w:uiPriority w:val="99"/>
-    <w:rsid w:val="00B52647"/>
-  </w:style>
-  <w:style w:type="paragraph" w:styleId="Footer">
-    <w:name w:val="footer"/>
-    <w:basedOn w:val="Normal"/>
-    <w:link w:val="FooterChar"/>
-    <w:uiPriority w:val="99"/>
-    <w:unhideWhenUsed/>
-    <w:rsid w:val="00B52647"/>
-    <w:pPr>
-      <w:tabs>
-        <w:tab w:val="center" w:pos="4680"/>
-        <w:tab w:val="right" w:pos="9360"/>
-      </w:tabs>
-      <w:spacing w:after="0" w:line="240" w:lineRule="auto"/>
-    </w:pPr>
-  </w:style>
-  <w:style w:type="character" w:customStyle="1" w:styleId="FooterChar">
-    <w:name w:val="Footer Char"/>
-    <w:basedOn w:val="DefaultParagraphFont"/>
-    <w:link w:val="Footer"/>
-    <w:uiPriority w:val="99"/>
-    <w:rsid w:val="00B52647"/>
-  </w:style>
-  <w:style w:type="paragraph" w:styleId="BalloonText">
-    <w:name w:val="Balloon Text"/>
-    <w:basedOn w:val="Normal"/>
-    <w:link w:val="BalloonTextChar"/>
-    <w:uiPriority w:val="99"/>
-    <w:semiHidden/>
-    <w:unhideWhenUsed/>
-    <w:rsid w:val="00B52647"/>
-    <w:pPr>
-      <w:spacing w:after="0" w:line="240" w:lineRule="auto"/>
-    </w:pPr>
-    <w:rPr>
-      <w:rFonts w:ascii="Tahoma" w:hAnsi="Tahoma" w:cs="Tahoma"/>
-      <w:sz w:val="16"/>
-      <w:szCs w:val="16"/>
-    </w:rPr>
-  </w:style>
-  <w:style w:type="character" w:customStyle="1" w:styleId="BalloonTextChar">
-    <w:name w:val="Balloon Text Char"/>
-    <w:basedOn w:val="DefaultParagraphFont"/>
-    <w:link w:val="BalloonText"/>
-    <w:uiPriority w:val="99"/>
-    <w:semiHidden/>
-    <w:rsid w:val="00B52647"/>
-    <w:rPr>
-      <w:rFonts w:ascii="Tahoma" w:hAnsi="Tahoma" w:cs="Tahoma"/>
-      <w:sz w:val="16"/>
-      <w:szCs w:val="16"/>
-    </w:rPr>
-  </w:style>
-</w:styles>
-</file>
-
-<file path=word/stylesWithEffects.xml><?xml version="1.0" encoding="utf-8"?>
-<w:styles xmlns:wpc="http://schemas.microsoft.com/office/word/2010/wordprocessingCanvas" xmlns:mc="http://schemas.openxmlformats.org/markup-compatibility/2006" xmlns:o="urn:schemas-microsoft-com:office:office" xmlns:r="http://schemas.openxmlformats.org/officeDocument/2006/relationships" xmlns:m="http://schemas.openxmlformats.org/officeDocument/2006/math" xmlns:v="urn:schemas-microsoft-com:vml" xmlns:wp14="http://schemas.microsoft.com/office/word/2010/wordprocessingDrawing" xmlns:wp="http://schemas.openxmlformats.org/drawingml/2006/wordprocessingDrawing" xmlns:w10="urn:schemas-microsoft-com:office:word" xmlns:w="http://schemas.openxmlformats.org/wordprocessingml/2006/main" xmlns:w14="http://schemas.microsoft.com/office/word/2010/wordml" xmlns:wpg="http://schemas.microsoft.com/office/word/2010/wordprocessingGroup" xmlns:wpi="http://schemas.microsoft.com/office/word/2010/wordprocessingInk" xmlns:wne="http://schemas.microsoft.com/office/word/2006/wordml" xmlns:wps="http://schemas.microsoft.com/office/word/2010/wordprocessingShape" mc:Ignorable="w14 wp14">
-  <w:docDefaults>
-    <w:rPrDefault>
-      <w:rPr>
-        <w:rFonts w:asciiTheme="minorHAnsi" w:eastAsiaTheme="minorHAnsi" w:hAnsiTheme="minorHAnsi" w:cstheme="minorBidi"/>
-        <w:sz w:val="22"/>
-        <w:szCs w:val="22"/>
-        <w:lang w:val="en-US" w:eastAsia="en-US" w:bidi="ar-SA"/>
-      </w:rPr>
-    </w:rPrDefault>
-    <w:pPrDefault>
-      <w:pPr>
-        <w:spacing w:after="200" w:line="276" w:lineRule="auto"/>
-      </w:pPr>
-    </w:pPrDefault>
-  </w:docDefaults>
-  <w:latentStyles w:defLockedState="0" w:defUIPriority="99" w:defSemiHidden="1" w:defUnhideWhenUsed="1" w:defQFormat="0" w:count="267">
-    <w:lsdException w:name="Normal" w:semiHidden="0" w:uiPriority="0" w:unhideWhenUsed="0" w:qFormat="1"/>
-    <w:lsdException w:name="heading 1" w:semiHidden="0" w:uiPriority="9" w:unhideWhenUsed="0" w:qFormat="1"/>
-    <w:lsdException w:name="heading 2" w:uiPriority="9" w:qFormat="1"/>
-    <w:lsdException w:name="heading 3" w:uiPriority="9" w:qFormat="1"/>
-    <w:lsdException w:name="heading 4" w:uiPriority="9" w:qFormat="1"/>
-    <w:lsdException w:name="heading 5" w:uiPriority="9" w:qFormat="1"/>
-    <w:lsdException w:name="heading 6" w:uiPriority="9" w:qFormat="1"/>
-    <w:lsdException w:name="heading 7" w:uiPriority="9" w:qFormat="1"/>
-    <w:lsdException w:name="heading 8" w:uiPriority="9" w:qFormat="1"/>
-    <w:lsdException w:name="heading 9" w:uiPriority="9" w:qFormat="1"/>
-    <w:lsdException w:name="toc 1" w:uiPriority="39"/>
-    <w:lsdException w:name="toc 2" w:uiPriority="39"/>
-    <w:lsdException w:name="toc 3" w:uiPriority="39"/>
-    <w:lsdException w:name="toc 4" w:uiPriority="39"/>
-    <w:lsdException w:name="toc 5" w:uiPriority="39"/>
-    <w:lsdException w:name="toc 6" w:uiPriority="39"/>
-    <w:lsdException w:name="toc 7" w:uiPriority="39"/>
-    <w:lsdException w:name="toc 8" w:uiPriority="39"/>
-    <w:lsdException w:name="toc 9" w:uiPriority="39"/>
-    <w:lsdException w:name="caption" w:uiPriority="35"/>
-    <w:lsdException w:name="Title" w:semiHidden="0" w:uiPriority="10" w:unhideWhenUsed="0" w:qFormat="1"/>
-    <w:lsdException w:name="Default Paragraph Font" w:uiPriority="1"/>
-    <w:lsdException w:name="Subtitle" w:semiHidden="0" w:uiPriority="11" w:unhideWhenUsed="0" w:qFormat="1"/>
-    <w:lsdException w:name="Strong" w:semiHidden="0" w:uiPriority="22" w:unhideWhenUsed="0" w:qFormat="1"/>
-    <w:lsdException w:name="Emphasis" w:semiHidden="0" w:uiPriority="20" w:unhideWhenUsed="0" w:qFormat="1"/>
-    <w:lsdException w:name="Table Grid" w:semiHidden="0" w:uiPriority="59" w:unhideWhenUsed="0"/>
-    <w:lsdException w:name="Placeholder Text" w:unhideWhenUsed="0"/>
-    <w:lsdException w:name="No Spacing" w:semiHidden="0" w:uiPriority="1" w:unhideWhenUsed="0" w:qFormat="1"/>
-    <w:lsdException w:name="Light Shading" w:semiHidden="0" w:uiPriority="60" w:unhideWhenUsed="0"/>
-    <w:lsdException w:name="Light List" w:semiHidden="0" w:uiPriority="61" w:unhideWhenUsed="0"/>
-    <w:lsdException w:name="Light Grid" w:semiHidden="0" w:uiPriority="62" w:unhideWhenUsed="0"/>
-    <w:lsdException w:name="Medium Shading 1" w:semiHidden="0" w:uiPriority="63" w:unhideWhenUsed="0"/>
-    <w:lsdException w:name="Medium Shading 2" w:semiHidden="0" w:uiPriority="64" w:unhideWhenUsed="0"/>
-    <w:lsdException w:name="Medium List 1" w:semiHidden="0" w:uiPriority="65" w:unhideWhenUsed="0"/>
-    <w:lsdException w:name="Medium List 2" w:semiHidden="0" w:uiPriority="66" w:unhideWhenUsed="0"/>
-    <w:lsdException w:name="Medium Grid 1" w:semiHidden="0" w:uiPriority="67" w:unhideWhenUsed="0"/>
-    <w:lsdException w:name="Medium Grid 2" w:semiHidden="0" w:uiPriority="68" w:unhideWhenUsed="0"/>
-    <w:lsdException w:name="Medium Grid 3" w:semiHidden="0" w:uiPriority="69" w:unhideWhenUsed="0"/>
-    <w:lsdException w:name="Dark List" w:semiHidden="0" w:uiPriority="70" w:unhideWhenUsed="0"/>
-    <w:lsdException w:name="Colorful Shading" w:semiHidden="0" w:uiPriority="71" w:unhideWhenUsed="0"/>
-    <w:lsdException w:name="Colorful List" w:semiHidden="0" w:uiPriority="72" w:unhideWhenUsed="0"/>
-    <w:lsdException w:name="Colorful Grid" w:semiHidden="0" w:uiPriority="73" w:unhideWhenUsed="0"/>
-    <w:lsdException w:name="Light Shading Accent 1" w:semiHidden="0" w:uiPriority="60" w:unhideWhenUsed="0"/>
-    <w:lsdException w:name="Light List Accent 1" w:semiHidden="0" w:uiPriority="61" w:unhideWhenUsed="0"/>
-    <w:lsdException w:name="Light Grid Accent 1" w:semiHidden="0" w:uiPriority="62" w:unhideWhenUsed="0"/>
-    <w:lsdException w:name="Medium Shading 1 Accent 1" w:semiHidden="0" w:uiPriority="63" w:unhideWhenUsed="0"/>
-    <w:lsdException w:name="Medium Shading 2 Accent 1" w:semiHidden="0" w:uiPriority="64" w:unhideWhenUsed="0"/>
-    <w:lsdException w:name="Medium List 1 Accent 1" w:semiHidden="0" w:uiPriority="65" w:unhideWhenUsed="0"/>
-    <w:lsdException w:name="Revision" w:unhideWhenUsed="0"/>
-    <w:lsdException w:name="List Paragraph" w:semiHidden="0" w:uiPriority="34" w:unhideWhenUsed="0" w:qFormat="1"/>
-    <w:lsdException w:name="Quote" w:semiHidden="0" w:uiPriority="29" w:unhideWhenUsed="0" w:qFormat="1"/>
-    <w:lsdException w:name="Intense Quote" w:semiHidden="0" w:uiPriority="30" w:unhideWhenUsed="0" w:qFormat="1"/>
-    <w:lsdException w:name="Medium List 2 Accent 1" w:semiHidden="0" w:uiPriority="66" w:unhideWhenUsed="0"/>
-    <w:lsdException w:name="Medium Grid 1 Accent 1" w:semiHidden="0" w:uiPriority="67" w:unhideWhenUsed="0"/>
-    <w:lsdException w:name="Medium Grid 2 Accent 1" w:semiHidden="0" w:uiPriority="68" w:unhideWhenUsed="0"/>
-    <w:lsdException w:name="Medium Grid 3 Accent 1" w:semiHidden="0" w:uiPriority="69" w:unhideWhenUsed="0"/>
-    <w:lsdException w:name="Dark List Accent 1" w:semiHidden="0" w:uiPriority="70" w:unhideWhenUsed="0"/>
-    <w:lsdException w:name="Colorful Shading Accent 1" w:semiHidden="0" w:uiPriority="71" w:unhideWhenUsed="0"/>
-    <w:lsdException w:name="Colorful List Accent 1" w:semiHidden="0" w:uiPriority="72" w:unhideWhenUsed="0"/>
-    <w:lsdException w:name="Colorful Grid Accent 1" w:semiHidden="0" w:uiPriority="73" w:unhideWhenUsed="0"/>
-    <w:lsdException w:name="Light Shading Accent 2" w:semiHidden="0" w:uiPriority="60" w:unhideWhenUsed="0"/>
-    <w:lsdException w:name="Light List Accent 2" w:semiHidden="0" w:uiPriority="61" w:unhideWhenUsed="0"/>
-    <w:lsdException w:name="Light Grid Accent 2" w:semiHidden="0" w:uiPriority="62" w:unhideWhenUsed="0"/>
-    <w:lsdException w:name="Medium Shading 1 Accent 2" w:semiHidden="0" w:uiPriority="63" w:unhideWhenUsed="0"/>
-    <w:lsdException w:name="Medium Shading 2 Accent 2" w:semiHidden="0" w:uiPriority="64" w:unhideWhenUsed="0"/>
-    <w:lsdException w:name="Medium List 1 Accent 2" w:semiHidden="0" w:uiPriority="65" w:unhideWhenUsed="0"/>
-    <w:lsdException w:name="Medium List 2 Accent 2" w:semiHidden="0" w:uiPriority="66" w:unhideWhenUsed="0"/>
-    <w:lsdException w:name="Medium Grid 1 Accent 2" w:semiHidden="0" w:uiPriority="67" w:unhideWhenUsed="0"/>
-    <w:lsdException w:name="Medium Grid 2 Accent 2" w:semiHidden="0" w:uiPriority="68" w:unhideWhenUsed="0"/>
-    <w:lsdException w:name="Medium Grid 3 Accent 2" w:semiHidden="0" w:uiPriority="69" w:unhideWhenUsed="0"/>
-    <w:lsdException w:name="Dark List Accent 2" w:semiHidden="0" w:uiPriority="70" w:unhideWhenUsed="0"/>
-    <w:lsdException w:name="Colorful Shading Accent 2" w:semiHidden="0" w:uiPriority="71" w:unhideWhenUsed="0"/>
-    <w:lsdException w:name="Colorful List Accent 2" w:semiHidden="0" w:uiPriority="72" w:unhideWhenUsed="0"/>
-    <w:lsdException w:name="Colorful Grid Accent 2" w:semiHidden="0" w:uiPriority="73" w:unhideWhenUsed="0"/>
-    <w:lsdException w:name="Light Shading Accent 3" w:semiHidden="0" w:uiPriority="60" w:unhideWhenUsed="0"/>
-    <w:lsdException w:name="Light List Accent 3" w:semiHidden="0" w:uiPriority="61" w:unhideWhenUsed="0"/>
-    <w:lsdException w:name="Light Grid Accent 3" w:semiHidden="0" w:uiPriority="62" w:unhideWhenUsed="0"/>
-    <w:lsdException w:name="Medium Shading 1 Accent 3" w:semiHidden="0" w:uiPriority="63" w:unhideWhenUsed="0"/>
-    <w:lsdException w:name="Medium Shading 2 Accent 3" w:semiHidden="0" w:uiPriority="64" w:unhideWhenUsed="0"/>
-    <w:lsdException w:name="Medium List 1 Accent 3" w:semiHidden="0" w:uiPriority="65" w:unhideWhenUsed="0"/>
-    <w:lsdException w:name="Medium List 2 Accent 3" w:semiHidden="0" w:uiPriority="66" w:unhideWhenUsed="0"/>
-    <w:lsdException w:name="Medium Grid 1 Accent 3" w:semiHidden="0" w:uiPriority="67" w:unhideWhenUsed="0"/>
-    <w:lsdException w:name="Medium Grid 2 Accent 3" w:semiHidden="0" w:uiPriority="68" w:unhideWhenUsed="0"/>
-    <w:lsdException w:name="Medium Grid 3 Accent 3" w:semiHidden="0" w:uiPriority="69" w:unhideWhenUsed="0"/>
-    <w:lsdException w:name="Dark List Accent 3" w:semiHidden="0" w:uiPriority="70" w:unhideWhenUsed="0"/>
-    <w:lsdException w:name="Colorful Shading Accent 3" w:semiHidden="0" w:uiPriority="71" w:unhideWhenUsed="0"/>
-    <w:lsdException w:name="Colorful List Accent 3" w:semiHidden="0" w:uiPriority="72" w:unhideWhenUsed="0"/>
-    <w:lsdException w:name="Colorful Grid Accent 3" w:semiHidden="0" w:uiPriority="73" w:unhideWhenUsed="0"/>
-    <w:lsdException w:name="Light Shading Accent 4" w:semiHidden="0" w:uiPriority="60" w:unhideWhenUsed="0"/>
-    <w:lsdException w:name="Light List Accent 4" w:semiHidden="0" w:uiPriority="61" w:unhideWhenUsed="0"/>
-    <w:lsdException w:name="Light Grid Accent 4" w:semiHidden="0" w:uiPriority="62" w:unhideWhenUsed="0"/>
-    <w:lsdException w:name="Medium Shading 1 Accent 4" w:semiHidden="0" w:uiPriority="63" w:unhideWhenUsed="0"/>
-    <w:lsdException w:name="Medium Shading 2 Accent 4" w:semiHidden="0" w:uiPriority="64" w:unhideWhenUsed="0"/>
-    <w:lsdException w:name="Medium List 1 Accent 4" w:semiHidden="0" w:uiPriority="65" w:unhideWhenUsed="0"/>
-    <w:lsdException w:name="Medium List 2 Accent 4" w:semiHidden="0" w:uiPriority="66" w:unhideWhenUsed="0"/>
-    <w:lsdException w:name="Medium Grid 1 Accent 4" w:semiHidden="0" w:uiPriority="67" w:unhideWhenUsed="0"/>
-    <w:lsdException w:name="Medium Grid 2 Accent 4" w:semiHidden="0" w:uiPriority="68" w:unhideWhenUsed="0"/>
-    <w:lsdException w:name="Medium Grid 3 Accent 4" w:semiHidden="0" w:uiPriority="69" w:unhideWhenUsed="0"/>
-    <w:lsdException w:name="Dark List Accent 4" w:semiHidden="0" w:uiPriority="70" w:unhideWhenUsed="0"/>
-    <w:lsdException w:name="Colorful Shading Accent 4" w:semiHidden="0" w:uiPriority="71" w:unhideWhenUsed="0"/>
-    <w:lsdException w:name="Colorful List Accent 4" w:semiHidden="0" w:uiPriority="72" w:unhideWhenUsed="0"/>
-    <w:lsdException w:name="Colorful Grid Accent 4" w:semiHidden="0" w:uiPriority="73" w:unhideWhenUsed="0"/>
-    <w:lsdException w:name="Light Shading Accent 5" w:semiHidden="0" w:uiPriority="60" w:unhideWhenUsed="0"/>
-    <w:lsdException w:name="Light List Accent 5" w:semiHidden="0" w:uiPriority="61" w:unhideWhenUsed="0"/>
-    <w:lsdException w:name="Light Grid Accent 5" w:semiHidden="0" w:uiPriority="62" w:unhideWhenUsed="0"/>
-    <w:lsdException w:name="Medium Shading 1 Accent 5" w:semiHidden="0" w:uiPriority="63" w:unhideWhenUsed="0"/>
-    <w:lsdException w:name="Medium Shading 2 Accent 5" w:semiHidden="0" w:uiPriority="64" w:unhideWhenUsed="0"/>
-    <w:lsdException w:name="Medium List 1 Accent 5" w:semiHidden="0" w:uiPriority="65" w:unhideWhenUsed="0"/>
-    <w:lsdException w:name="Medium List 2 Accent 5" w:semiHidden="0" w:uiPriority="66" w:unhideWhenUsed="0"/>
-    <w:lsdException w:name="Medium Grid 1 Accent 5" w:semiHidden="0" w:uiPriority="67" w:unhideWhenUsed="0"/>
-    <w:lsdException w:name="Medium Grid 2 Accent 5" w:semiHidden="0" w:uiPriority="68" w:unhideWhenUsed="0"/>
-    <w:lsdException w:name="Medium Grid 3 Accent 5" w:semiHidden="0" w:uiPriority="69" w:unhideWhenUsed="0"/>
-    <w:lsdException w:name="Dark List Accent 5" w:semiHidden="0" w:uiPriority="70" w:unhideWhenUsed="0"/>
-    <w:lsdException w:name="Colorful Shading Accent 5" w:semiHidden="0" w:uiPriority="71" w:unhideWhenUsed="0"/>
-    <w:lsdException w:name="Colorful List Accent 5" w:semiHidden="0" w:uiPriority="72" w:unhideWhenUsed="0"/>
-    <w:lsdException w:name="Colorful Grid Accent 5" w:semiHidden="0" w:uiPriority="73" w:unhideWhenUsed="0"/>
-    <w:lsdException w:name="Light Shading Accent 6" w:semiHidden="0" w:uiPriority="60" w:unhideWhenUsed="0"/>
-    <w:lsdException w:name="Light List Accent 6" w:semiHidden="0" w:uiPriority="61" w:unhideWhenUsed="0"/>
-    <w:lsdException w:name="Light Grid Accent 6" w:semiHidden="0" w:uiPriority="62" w:unhideWhenUsed="0"/>
-    <w:lsdException w:name="Medium Shading 1 Accent 6" w:semiHidden="0" w:uiPriority="63" w:unhideWhenUsed="0"/>
-    <w:lsdException w:name="Medium Shading 2 Accent 6" w:semiHidden="0" w:uiPriority="64" w:unhideWhenUsed="0"/>
-    <w:lsdException w:name="Medium List 1 Accent 6" w:semiHidden="0" w:uiPriority="65" w:unhideWhenUsed="0"/>
-    <w:lsdException w:name="Medium List 2 Accent 6" w:semiHidden="0" w:uiPriority="66" w:unhideWhenUsed="0"/>
-    <w:lsdException w:name="Medium Grid 1 Accent 6" w:semiHidden="0" w:uiPriority="67" w:unhideWhenUsed="0"/>
-    <w:lsdException w:name="Medium Grid 2 Accent 6" w:semiHidden="0" w:uiPriority="68" w:unhideWhenUsed="0"/>
-    <w:lsdException w:name="Medium Grid 3 Accent 6" w:semiHidden="0" w:uiPriority="69" w:unhideWhenUsed="0"/>
-    <w:lsdException w:name="Dark List Accent 6" w:semiHidden="0" w:uiPriority="70" w:unhideWhenUsed="0"/>
-    <w:lsdException w:name="Colorful Shading Accent 6" w:semiHidden="0" w:uiPriority="71" w:unhideWhenUsed="0"/>
-    <w:lsdException w:name="Colorful List Accent 6" w:semiHidden="0" w:uiPriority="72" w:unhideWhenUsed="0"/>
-    <w:lsdException w:name="Colorful Grid Accent 6" w:semiHidden="0" w:uiPriority="73" w:unhideWhenUsed="0"/>
-    <w:lsdException w:name="Subtle Emphasis" w:semiHidden="0" w:uiPriority="19" w:unhideWhenUsed="0" w:qFormat="1"/>
-    <w:lsdException w:name="Intense Emphasis" w:semiHidden="0" w:uiPriority="21" w:unhideWhenUsed="0" w:qFormat="1"/>
-    <w:lsdException w:name="Subtle Reference" w:semiHidden="0" w:uiPriority="31" w:unhideWhenUsed="0" w:qFormat="1"/>
-    <w:lsdException w:name="Intense Reference" w:semiHidden="0" w:uiPriority="32" w:unhideWhenUsed="0" w:qFormat="1"/>
-    <w:lsdException w:name="Book Title" w:semiHidden="0" w:uiPriority="33" w:unhideWhenUsed="0" w:qFormat="1"/>
-    <w:lsdException w:name="Bibliography" w:uiPriority="37"/>
-    <w:lsdException w:name="TOC Heading" w:uiPriority="39" w:qFormat="1"/>
-  </w:latentStyles>
-  <w:style w:type="paragraph" w:default="1" w:styleId="Normal">
-    <w:name w:val="Normal"/>
-    <w:qFormat/>
-    <w:rsid w:val="0027697B"/>
-  </w:style>
-  <w:style w:type="paragraph" w:styleId="Heading1">
-    <w:name w:val="heading 1"/>
-    <w:basedOn w:val="Normal"/>
-    <w:next w:val="Normal"/>
-    <w:link w:val="Heading1Char"/>
-    <w:uiPriority w:val="9"/>
-    <w:qFormat/>
-    <w:rsid w:val="00B114C7"/>
-    <w:pPr>
-      <w:spacing w:before="480" w:after="0"/>
-      <w:contextualSpacing/>
-      <w:outlineLvl w:val="0"/>
-    </w:pPr>
-    <w:rPr>
-      <w:rFonts w:asciiTheme="majorHAnsi" w:eastAsiaTheme="majorEastAsia" w:hAnsiTheme="majorHAnsi" w:cstheme="majorBidi"/>
-      <w:b/>
-      <w:bCs/>
-      <w:sz w:val="28"/>
-      <w:szCs w:val="28"/>
-    </w:rPr>
-  </w:style>
-  <w:style w:type="paragraph" w:styleId="Heading2">
-    <w:name w:val="heading 2"/>
-    <w:basedOn w:val="Normal"/>
-    <w:next w:val="Normal"/>
-    <w:link w:val="Heading2Char"/>
-    <w:uiPriority w:val="9"/>
-    <w:semiHidden/>
-    <w:unhideWhenUsed/>
-    <w:qFormat/>
-    <w:rsid w:val="00B114C7"/>
-    <w:pPr>
-      <w:spacing w:before="200" w:after="0"/>
-      <w:outlineLvl w:val="1"/>
-    </w:pPr>
-    <w:rPr>
-      <w:rFonts w:asciiTheme="majorHAnsi" w:eastAsiaTheme="majorEastAsia" w:hAnsiTheme="majorHAnsi" w:cstheme="majorBidi"/>
-      <w:b/>
-      <w:bCs/>
-      <w:sz w:val="26"/>
-      <w:szCs w:val="26"/>
-    </w:rPr>
-  </w:style>
-  <w:style w:type="paragraph" w:styleId="Heading3">
-    <w:name w:val="heading 3"/>
-    <w:basedOn w:val="Normal"/>
-    <w:next w:val="Normal"/>
-    <w:link w:val="Heading3Char"/>
-    <w:uiPriority w:val="9"/>
-    <w:semiHidden/>
-    <w:unhideWhenUsed/>
-    <w:qFormat/>
-    <w:rsid w:val="00B114C7"/>
-    <w:pPr>
-      <w:spacing w:before="200" w:after="0" w:line="271" w:lineRule="auto"/>
-      <w:outlineLvl w:val="2"/>
-    </w:pPr>
-    <w:rPr>
-      <w:rFonts w:asciiTheme="majorHAnsi" w:eastAsiaTheme="majorEastAsia" w:hAnsiTheme="majorHAnsi" w:cstheme="majorBidi"/>
-      <w:b/>
-      <w:bCs/>
-    </w:rPr>
-  </w:style>
-  <w:style w:type="paragraph" w:styleId="Heading4">
-    <w:name w:val="heading 4"/>
-    <w:basedOn w:val="Normal"/>
-    <w:next w:val="Normal"/>
-    <w:link w:val="Heading4Char"/>
-    <w:uiPriority w:val="9"/>
-    <w:semiHidden/>
-    <w:unhideWhenUsed/>
-    <w:qFormat/>
-    <w:rsid w:val="00B114C7"/>
-    <w:pPr>
-      <w:spacing w:before="200" w:after="0"/>
-      <w:outlineLvl w:val="3"/>
-    </w:pPr>
-    <w:rPr>
-      <w:rFonts w:asciiTheme="majorHAnsi" w:eastAsiaTheme="majorEastAsia" w:hAnsiTheme="majorHAnsi" w:cstheme="majorBidi"/>
-      <w:b/>
-      <w:bCs/>
-      <w:i/>
-      <w:iCs/>
-    </w:rPr>
-  </w:style>
-  <w:style w:type="paragraph" w:styleId="Heading5">
-    <w:name w:val="heading 5"/>
-    <w:basedOn w:val="Normal"/>
-    <w:next w:val="Normal"/>
-    <w:link w:val="Heading5Char"/>
-    <w:uiPriority w:val="9"/>
-    <w:semiHidden/>
-    <w:unhideWhenUsed/>
-    <w:qFormat/>
-    <w:rsid w:val="00B114C7"/>
-    <w:pPr>
-      <w:spacing w:before="200" w:after="0"/>
-      <w:outlineLvl w:val="4"/>
-    </w:pPr>
-    <w:rPr>
-      <w:rFonts w:asciiTheme="majorHAnsi" w:eastAsiaTheme="majorEastAsia" w:hAnsiTheme="majorHAnsi" w:cstheme="majorBidi"/>
-      <w:b/>
-      <w:bCs/>
-      <w:color w:val="7F7F7F" w:themeColor="text1" w:themeTint="80"/>
-    </w:rPr>
-  </w:style>
-  <w:style w:type="paragraph" w:styleId="Heading6">
-    <w:name w:val="heading 6"/>
-    <w:basedOn w:val="Normal"/>
-    <w:next w:val="Normal"/>
-    <w:link w:val="Heading6Char"/>
-    <w:uiPriority w:val="9"/>
-    <w:semiHidden/>
-    <w:unhideWhenUsed/>
-    <w:qFormat/>
-    <w:rsid w:val="00B114C7"/>
-    <w:pPr>
-      <w:spacing w:after="0" w:line="271" w:lineRule="auto"/>
-      <w:outlineLvl w:val="5"/>
-    </w:pPr>
-    <w:rPr>
-      <w:rFonts w:asciiTheme="majorHAnsi" w:eastAsiaTheme="majorEastAsia" w:hAnsiTheme="majorHAnsi" w:cstheme="majorBidi"/>
-      <w:b/>
-      <w:bCs/>
-      <w:i/>
-      <w:iCs/>
-      <w:color w:val="7F7F7F" w:themeColor="text1" w:themeTint="80"/>
-    </w:rPr>
-  </w:style>
-  <w:style w:type="paragraph" w:styleId="Heading7">
-    <w:name w:val="heading 7"/>
-    <w:basedOn w:val="Normal"/>
-    <w:next w:val="Normal"/>
-    <w:link w:val="Heading7Char"/>
-    <w:uiPriority w:val="9"/>
-    <w:semiHidden/>
-    <w:unhideWhenUsed/>
-    <w:qFormat/>
-    <w:rsid w:val="00B114C7"/>
-    <w:pPr>
-      <w:spacing w:after="0"/>
-      <w:outlineLvl w:val="6"/>
-    </w:pPr>
-    <w:rPr>
-      <w:rFonts w:asciiTheme="majorHAnsi" w:eastAsiaTheme="majorEastAsia" w:hAnsiTheme="majorHAnsi" w:cstheme="majorBidi"/>
-      <w:i/>
-      <w:iCs/>
-    </w:rPr>
-  </w:style>
-  <w:style w:type="paragraph" w:styleId="Heading8">
-    <w:name w:val="heading 8"/>
-    <w:basedOn w:val="Normal"/>
-    <w:next w:val="Normal"/>
-    <w:link w:val="Heading8Char"/>
-    <w:uiPriority w:val="9"/>
-    <w:semiHidden/>
-    <w:unhideWhenUsed/>
-    <w:qFormat/>
-    <w:rsid w:val="00B114C7"/>
-    <w:pPr>
-      <w:spacing w:after="0"/>
-      <w:outlineLvl w:val="7"/>
-    </w:pPr>
-    <w:rPr>
-      <w:rFonts w:asciiTheme="majorHAnsi" w:eastAsiaTheme="majorEastAsia" w:hAnsiTheme="majorHAnsi" w:cstheme="majorBidi"/>
-      <w:sz w:val="20"/>
-      <w:szCs w:val="20"/>
-    </w:rPr>
-  </w:style>
-  <w:style w:type="paragraph" w:styleId="Heading9">
-    <w:name w:val="heading 9"/>
-    <w:basedOn w:val="Normal"/>
-    <w:next w:val="Normal"/>
-    <w:link w:val="Heading9Char"/>
-    <w:uiPriority w:val="9"/>
-    <w:semiHidden/>
-    <w:unhideWhenUsed/>
-    <w:qFormat/>
-    <w:rsid w:val="00B114C7"/>
-    <w:pPr>
-      <w:spacing w:after="0"/>
-      <w:outlineLvl w:val="8"/>
-    </w:pPr>
-    <w:rPr>
-      <w:rFonts w:asciiTheme="majorHAnsi" w:eastAsiaTheme="majorEastAsia" w:hAnsiTheme="majorHAnsi" w:cstheme="majorBidi"/>
-      <w:i/>
-      <w:iCs/>
-      <w:spacing w:val="5"/>
-      <w:sz w:val="20"/>
-      <w:szCs w:val="20"/>
-    </w:rPr>
-  </w:style>
-  <w:style w:type="character" w:default="1" w:styleId="DefaultParagraphFont">
-    <w:name w:val="Default Paragraph Font"/>
-    <w:uiPriority w:val="1"/>
-    <w:semiHidden/>
-    <w:unhideWhenUsed/>
-  </w:style>
-  <w:style w:type="table" w:default="1" w:styleId="TableNormal">
-    <w:name w:val="Normal Table"/>
-    <w:uiPriority w:val="99"/>
-    <w:semiHidden/>
-    <w:unhideWhenUsed/>
-    <w:tblPr>
-      <w:tblInd w:w="0" w:type="dxa"/>
       <w:tblCellMar>
         <w:top w:w="0" w:type="dxa"/>
         <w:left w:w="108" w:type="dxa"/>
         <w:bottom w:w="0" w:type="dxa"/>
         <w:right w:w="108" w:type="dxa"/>
       </w:tblCellMar>
-    </w:tblPr>
-  </w:style>
-  <w:style w:type="numbering" w:default="1" w:styleId="NoList">
-    <w:name w:val="No List"/>
-    <w:uiPriority w:val="99"/>
-    <w:semiHidden/>
-    <w:unhideWhenUsed/>
-  </w:style>
-  <w:style w:type="character" w:customStyle="1" w:styleId="Heading1Char">
-    <w:name w:val="Heading 1 Char"/>
-    <w:basedOn w:val="DefaultParagraphFont"/>
-    <w:link w:val="Heading1"/>
-    <w:uiPriority w:val="9"/>
-    <w:rsid w:val="00B114C7"/>
-    <w:rPr>
-      <w:rFonts w:asciiTheme="majorHAnsi" w:eastAsiaTheme="majorEastAsia" w:hAnsiTheme="majorHAnsi" w:cstheme="majorBidi"/>
-      <w:b/>
-      <w:bCs/>
-      <w:sz w:val="28"/>
-      <w:szCs w:val="28"/>
-    </w:rPr>
-  </w:style>
-  <w:style w:type="character" w:customStyle="1" w:styleId="Heading2Char">
-    <w:name w:val="Heading 2 Char"/>
-    <w:basedOn w:val="DefaultParagraphFont"/>
-    <w:link w:val="Heading2"/>
-    <w:uiPriority w:val="9"/>
-    <w:semiHidden/>
-    <w:rsid w:val="00B114C7"/>
-    <w:rPr>
-      <w:rFonts w:asciiTheme="majorHAnsi" w:eastAsiaTheme="majorEastAsia" w:hAnsiTheme="majorHAnsi" w:cstheme="majorBidi"/>
-      <w:b/>
-      <w:bCs/>
-      <w:sz w:val="26"/>
-      <w:szCs w:val="26"/>
-    </w:rPr>
-  </w:style>
-  <w:style w:type="character" w:customStyle="1" w:styleId="Heading3Char">
-    <w:name w:val="Heading 3 Char"/>
-    <w:basedOn w:val="DefaultParagraphFont"/>
-    <w:link w:val="Heading3"/>
-    <w:uiPriority w:val="9"/>
-    <w:semiHidden/>
-    <w:rsid w:val="00B114C7"/>
-    <w:rPr>
-      <w:rFonts w:asciiTheme="majorHAnsi" w:eastAsiaTheme="majorEastAsia" w:hAnsiTheme="majorHAnsi" w:cstheme="majorBidi"/>
-      <w:b/>
-      <w:bCs/>
-    </w:rPr>
-  </w:style>
-  <w:style w:type="character" w:customStyle="1" w:styleId="Heading4Char">
-    <w:name w:val="Heading 4 Char"/>
-    <w:basedOn w:val="DefaultParagraphFont"/>
-    <w:link w:val="Heading4"/>
-    <w:uiPriority w:val="9"/>
-    <w:semiHidden/>
-    <w:rsid w:val="00B114C7"/>
-    <w:rPr>
-      <w:rFonts w:asciiTheme="majorHAnsi" w:eastAsiaTheme="majorEastAsia" w:hAnsiTheme="majorHAnsi" w:cstheme="majorBidi"/>
-      <w:b/>
-      <w:bCs/>
-      <w:i/>
-      <w:iCs/>
-    </w:rPr>
-  </w:style>
-  <w:style w:type="character" w:customStyle="1" w:styleId="Heading5Char">
-    <w:name w:val="Heading 5 Char"/>
-    <w:basedOn w:val="DefaultParagraphFont"/>
-    <w:link w:val="Heading5"/>
-    <w:uiPriority w:val="9"/>
-    <w:semiHidden/>
-    <w:rsid w:val="00B114C7"/>
-    <w:rPr>
-      <w:rFonts w:asciiTheme="majorHAnsi" w:eastAsiaTheme="majorEastAsia" w:hAnsiTheme="majorHAnsi" w:cstheme="majorBidi"/>
-      <w:b/>
-      <w:bCs/>
-      <w:color w:val="7F7F7F" w:themeColor="text1" w:themeTint="80"/>
-    </w:rPr>
-  </w:style>
-  <w:style w:type="character" w:customStyle="1" w:styleId="Heading6Char">
-    <w:name w:val="Heading 6 Char"/>
-    <w:basedOn w:val="DefaultParagraphFont"/>
-    <w:link w:val="Heading6"/>
-    <w:uiPriority w:val="9"/>
-    <w:semiHidden/>
-    <w:rsid w:val="00B114C7"/>
-    <w:rPr>
-      <w:rFonts w:asciiTheme="majorHAnsi" w:eastAsiaTheme="majorEastAsia" w:hAnsiTheme="majorHAnsi" w:cstheme="majorBidi"/>
-      <w:b/>
-      <w:bCs/>
-      <w:i/>
-      <w:iCs/>
-      <w:color w:val="7F7F7F" w:themeColor="text1" w:themeTint="80"/>
-    </w:rPr>
-  </w:style>
-  <w:style w:type="character" w:customStyle="1" w:styleId="Heading7Char">
-    <w:name w:val="Heading 7 Char"/>
-    <w:basedOn w:val="DefaultParagraphFont"/>
-    <w:link w:val="Heading7"/>
-    <w:uiPriority w:val="9"/>
-    <w:semiHidden/>
-    <w:rsid w:val="00B114C7"/>
-    <w:rPr>
-      <w:rFonts w:asciiTheme="majorHAnsi" w:eastAsiaTheme="majorEastAsia" w:hAnsiTheme="majorHAnsi" w:cstheme="majorBidi"/>
-      <w:i/>
-      <w:iCs/>
-    </w:rPr>
-  </w:style>
-  <w:style w:type="character" w:customStyle="1" w:styleId="Heading8Char">
-    <w:name w:val="Heading 8 Char"/>
-    <w:basedOn w:val="DefaultParagraphFont"/>
-    <w:link w:val="Heading8"/>
-    <w:uiPriority w:val="9"/>
-    <w:semiHidden/>
-    <w:rsid w:val="00B114C7"/>
-    <w:rPr>
-      <w:rFonts w:asciiTheme="majorHAnsi" w:eastAsiaTheme="majorEastAsia" w:hAnsiTheme="majorHAnsi" w:cstheme="majorBidi"/>
-      <w:sz w:val="20"/>
-      <w:szCs w:val="20"/>
-    </w:rPr>
-  </w:style>
-  <w:style w:type="character" w:customStyle="1" w:styleId="Heading9Char">
-    <w:name w:val="Heading 9 Char"/>
-    <w:basedOn w:val="DefaultParagraphFont"/>
-    <w:link w:val="Heading9"/>
-    <w:uiPriority w:val="9"/>
-    <w:semiHidden/>
-    <w:rsid w:val="00B114C7"/>
-    <w:rPr>
-      <w:rFonts w:asciiTheme="majorHAnsi" w:eastAsiaTheme="majorEastAsia" w:hAnsiTheme="majorHAnsi" w:cstheme="majorBidi"/>
-      <w:i/>
-      <w:iCs/>
-      <w:spacing w:val="5"/>
-      <w:sz w:val="20"/>
-      <w:szCs w:val="20"/>
-    </w:rPr>
-  </w:style>
-  <w:style w:type="paragraph" w:styleId="Caption">
-    <w:name w:val="caption"/>
-    <w:basedOn w:val="Normal"/>
-    <w:next w:val="Normal"/>
-    <w:uiPriority w:val="35"/>
-    <w:semiHidden/>
-    <w:unhideWhenUsed/>
-    <w:rsid w:val="00744C2D"/>
-    <w:rPr>
-      <w:b/>
-      <w:bCs/>
-      <w:color w:val="943634" w:themeColor="accent2" w:themeShade="BF"/>
-      <w:sz w:val="18"/>
-      <w:szCs w:val="18"/>
-    </w:rPr>
-  </w:style>
-  <w:style w:type="paragraph" w:styleId="Title">
-    <w:name w:val="Title"/>
-    <w:basedOn w:val="Normal"/>
-    <w:next w:val="Normal"/>
-    <w:link w:val="TitleChar"/>
-    <w:uiPriority w:val="10"/>
-    <w:qFormat/>
-    <w:rsid w:val="00B114C7"/>
-    <w:pPr>
-      <w:pBdr>
-        <w:bottom w:val="single" w:sz="4" w:space="1" w:color="auto"/>
-      </w:pBdr>
-      <w:spacing w:line="240" w:lineRule="auto"/>
-      <w:contextualSpacing/>
-    </w:pPr>
-    <w:rPr>
-      <w:rFonts w:asciiTheme="majorHAnsi" w:eastAsiaTheme="majorEastAsia" w:hAnsiTheme="majorHAnsi" w:cstheme="majorBidi"/>
-      <w:spacing w:val="5"/>
-      <w:sz w:val="52"/>
-      <w:szCs w:val="52"/>
-    </w:rPr>
-  </w:style>
-  <w:style w:type="character" w:customStyle="1" w:styleId="TitleChar">
-    <w:name w:val="Title Char"/>
-    <w:basedOn w:val="DefaultParagraphFont"/>
-    <w:link w:val="Title"/>
-    <w:uiPriority w:val="10"/>
-    <w:rsid w:val="00B114C7"/>
-    <w:rPr>
-      <w:rFonts w:asciiTheme="majorHAnsi" w:eastAsiaTheme="majorEastAsia" w:hAnsiTheme="majorHAnsi" w:cstheme="majorBidi"/>
-      <w:spacing w:val="5"/>
-      <w:sz w:val="52"/>
-      <w:szCs w:val="52"/>
-    </w:rPr>
-  </w:style>
-  <w:style w:type="paragraph" w:styleId="Subtitle">
-    <w:name w:val="Subtitle"/>
-    <w:basedOn w:val="Normal"/>
-    <w:next w:val="Normal"/>
-    <w:link w:val="SubtitleChar"/>
-    <w:uiPriority w:val="11"/>
-    <w:qFormat/>
-    <w:rsid w:val="00B114C7"/>
-    <w:pPr>
-      <w:spacing w:after="600"/>
-    </w:pPr>
-    <w:rPr>
-      <w:rFonts w:asciiTheme="majorHAnsi" w:eastAsiaTheme="majorEastAsia" w:hAnsiTheme="majorHAnsi" w:cstheme="majorBidi"/>
-      <w:i/>
-      <w:iCs/>
-      <w:spacing w:val="13"/>
-      <w:sz w:val="24"/>
-      <w:szCs w:val="24"/>
-    </w:rPr>
-  </w:style>
-  <w:style w:type="character" w:customStyle="1" w:styleId="SubtitleChar">
-    <w:name w:val="Subtitle Char"/>
-    <w:basedOn w:val="DefaultParagraphFont"/>
-    <w:link w:val="Subtitle"/>
-    <w:uiPriority w:val="11"/>
-    <w:rsid w:val="00B114C7"/>
-    <w:rPr>
-      <w:rFonts w:asciiTheme="majorHAnsi" w:eastAsiaTheme="majorEastAsia" w:hAnsiTheme="majorHAnsi" w:cstheme="majorBidi"/>
-      <w:i/>
-      <w:iCs/>
-      <w:spacing w:val="13"/>
-      <w:sz w:val="24"/>
-      <w:szCs w:val="24"/>
-    </w:rPr>
-  </w:style>
-  <w:style w:type="character" w:styleId="Strong">
-    <w:name w:val="Strong"/>
-    <w:uiPriority w:val="22"/>
-    <w:qFormat/>
-    <w:rsid w:val="00B114C7"/>
-    <w:rPr>
-      <w:b/>
-      <w:bCs/>
-    </w:rPr>
-  </w:style>
-  <w:style w:type="character" w:styleId="Emphasis">
-    <w:name w:val="Emphasis"/>
-    <w:uiPriority w:val="20"/>
-    <w:qFormat/>
-    <w:rsid w:val="00B114C7"/>
-    <w:rPr>
-      <w:b/>
-      <w:bCs/>
-      <w:i/>
-      <w:iCs/>
-      <w:spacing w:val="10"/>
-      <w:bdr w:val="none" w:sz="0" w:space="0" w:color="auto"/>
-      <w:shd w:val="clear" w:color="auto" w:fill="auto"/>
-    </w:rPr>
-  </w:style>
-  <w:style w:type="paragraph" w:styleId="NoSpacing">
-    <w:name w:val="No Spacing"/>
-    <w:basedOn w:val="Normal"/>
-    <w:uiPriority w:val="1"/>
-    <w:qFormat/>
-    <w:rsid w:val="00B114C7"/>
-    <w:pPr>
-      <w:spacing w:after="0" w:line="240" w:lineRule="auto"/>
-    </w:pPr>
-  </w:style>
-  <w:style w:type="paragraph" w:styleId="ListParagraph">
-    <w:name w:val="List Paragraph"/>
-    <w:basedOn w:val="Normal"/>
-    <w:uiPriority w:val="34"/>
-    <w:qFormat/>
-    <w:rsid w:val="00B114C7"/>
-    <w:pPr>
-      <w:ind w:left="720"/>
-      <w:contextualSpacing/>
-    </w:pPr>
-  </w:style>
-  <w:style w:type="paragraph" w:styleId="Quote">
-    <w:name w:val="Quote"/>
-    <w:basedOn w:val="Normal"/>
-    <w:next w:val="Normal"/>
-    <w:link w:val="QuoteChar"/>
-    <w:uiPriority w:val="29"/>
-    <w:qFormat/>
-    <w:rsid w:val="00B114C7"/>
-    <w:pPr>
-      <w:spacing w:before="200" w:after="0"/>
-      <w:ind w:left="360" w:right="360"/>
-    </w:pPr>
-    <w:rPr>
-      <w:i/>
-      <w:iCs/>
-    </w:rPr>
-  </w:style>
-  <w:style w:type="character" w:customStyle="1" w:styleId="QuoteChar">
-    <w:name w:val="Quote Char"/>
-    <w:basedOn w:val="DefaultParagraphFont"/>
-    <w:link w:val="Quote"/>
-    <w:uiPriority w:val="29"/>
-    <w:rsid w:val="00B114C7"/>
-    <w:rPr>
-      <w:i/>
-      <w:iCs/>
-    </w:rPr>
-  </w:style>
-  <w:style w:type="paragraph" w:styleId="IntenseQuote">
-    <w:name w:val="Intense Quote"/>
-    <w:basedOn w:val="Normal"/>
-    <w:next w:val="Normal"/>
-    <w:link w:val="IntenseQuoteChar"/>
-    <w:uiPriority w:val="30"/>
-    <w:qFormat/>
-    <w:rsid w:val="00B114C7"/>
-    <w:pPr>
-      <w:pBdr>
-        <w:bottom w:val="single" w:sz="4" w:space="1" w:color="auto"/>
-      </w:pBdr>
-      <w:spacing w:before="200" w:after="280"/>
-      <w:ind w:left="1008" w:right="1152"/>
-      <w:jc w:val="both"/>
-    </w:pPr>
-    <w:rPr>
-      <w:b/>
-      <w:bCs/>
-      <w:i/>
-      <w:iCs/>
-    </w:rPr>
-  </w:style>
-  <w:style w:type="character" w:customStyle="1" w:styleId="IntenseQuoteChar">
-    <w:name w:val="Intense Quote Char"/>
-    <w:basedOn w:val="DefaultParagraphFont"/>
-    <w:link w:val="IntenseQuote"/>
-    <w:uiPriority w:val="30"/>
-    <w:rsid w:val="00B114C7"/>
-    <w:rPr>
-      <w:b/>
-      <w:bCs/>
-      <w:i/>
-      <w:iCs/>
-    </w:rPr>
-  </w:style>
-  <w:style w:type="character" w:styleId="SubtleEmphasis">
-    <w:name w:val="Subtle Emphasis"/>
-    <w:uiPriority w:val="19"/>
-    <w:qFormat/>
-    <w:rsid w:val="00B114C7"/>
-    <w:rPr>
-      <w:i/>
-      <w:iCs/>
-    </w:rPr>
-  </w:style>
-  <w:style w:type="character" w:styleId="IntenseEmphasis">
-    <w:name w:val="Intense Emphasis"/>
-    <w:uiPriority w:val="21"/>
-    <w:qFormat/>
-    <w:rsid w:val="00B114C7"/>
-    <w:rPr>
-      <w:b/>
-      <w:bCs/>
-    </w:rPr>
-  </w:style>
-  <w:style w:type="character" w:styleId="SubtleReference">
-    <w:name w:val="Subtle Reference"/>
-    <w:uiPriority w:val="31"/>
-    <w:qFormat/>
-    <w:rsid w:val="00B114C7"/>
-    <w:rPr>
-      <w:smallCaps/>
-    </w:rPr>
-  </w:style>
-  <w:style w:type="character" w:styleId="IntenseReference">
-    <w:name w:val="Intense Reference"/>
-    <w:uiPriority w:val="32"/>
-    <w:qFormat/>
-    <w:rsid w:val="00B114C7"/>
-    <w:rPr>
-      <w:smallCaps/>
-      <w:spacing w:val="5"/>
-      <w:u w:val="single"/>
-    </w:rPr>
-  </w:style>
-  <w:style w:type="character" w:styleId="BookTitle">
-    <w:name w:val="Book Title"/>
-    <w:uiPriority w:val="33"/>
-    <w:qFormat/>
-    <w:rsid w:val="00B114C7"/>
-    <w:rPr>
-      <w:i/>
-      <w:iCs/>
-      <w:smallCaps/>
-      <w:spacing w:val="5"/>
-    </w:rPr>
-  </w:style>
-  <w:style w:type="paragraph" w:styleId="TOCHeading">
-    <w:name w:val="TOC Heading"/>
-    <w:basedOn w:val="Heading1"/>
-    <w:next w:val="Normal"/>
-    <w:uiPriority w:val="39"/>
-    <w:semiHidden/>
-    <w:unhideWhenUsed/>
-    <w:qFormat/>
-    <w:rsid w:val="00B114C7"/>
-    <w:pPr>
-      <w:outlineLvl w:val="9"/>
-    </w:pPr>
-    <w:rPr>
-      <w:lang w:bidi="en-US"/>
-    </w:rPr>
-  </w:style>
-  <w:style w:type="table" w:styleId="TableGrid">
-    <w:name w:val="Table Grid"/>
-    <w:basedOn w:val="TableNormal"/>
-    <w:uiPriority w:val="59"/>
-    <w:rsid w:val="0027697B"/>
-    <w:pPr>
-      <w:spacing w:after="0" w:line="240" w:lineRule="auto"/>
-    </w:pPr>
-    <w:tblPr>
-      <w:tblBorders>
-        <w:top w:val="single" w:sz="4" w:space="0" w:color="auto"/>
-        <w:left w:val="single" w:sz="4" w:space="0" w:color="auto"/>
-        <w:bottom w:val="single" w:sz="4" w:space="0" w:color="auto"/>
-        <w:right w:val="single" w:sz="4" w:space="0" w:color="auto"/>
-        <w:insideH w:val="single" w:sz="4" w:space="0" w:color="auto"/>
-        <w:insideV w:val="single" w:sz="4" w:space="0" w:color="auto"/>
-      </w:tblBorders>
     </w:tblPr>
   </w:style>
   <w:style w:type="paragraph" w:styleId="Header">

</xml_diff>

<commit_message>
more with eval plan
</commit_message>
<xml_diff>
--- a/Checklists/NRT Evaluation Table.docx
+++ b/Checklists/NRT Evaluation Table.docx
@@ -1022,6 +1022,22 @@
                 <w:rFonts w:ascii="Calibri" w:hAnsi="Calibri"/>
               </w:rPr>
             </w:pPr>
+            <w:ins w:id="22" w:author="O'Meara, Brian C" w:date="2016-12-21T10:29:00Z">
+              <w:r>
+                <w:rPr>
+                  <w:rFonts w:ascii="Calibri" w:hAnsi="Calibri"/>
+                </w:rPr>
+                <w:t>Not sure how this di</w:t>
+              </w:r>
+              <w:bookmarkStart w:id="23" w:name="_GoBack"/>
+              <w:bookmarkEnd w:id="23"/>
+              <w:r>
+                <w:rPr>
+                  <w:rFonts w:ascii="Calibri" w:hAnsi="Calibri"/>
+                </w:rPr>
+                <w:t>ffers from Strategy A</w:t>
+              </w:r>
+            </w:ins>
           </w:p>
         </w:tc>
       </w:tr>
@@ -1166,8 +1182,6 @@
                 <w:rFonts w:ascii="Calibri" w:hAnsi="Calibri"/>
               </w:rPr>
             </w:pPr>
-            <w:bookmarkStart w:id="22" w:name="_GoBack"/>
-            <w:bookmarkEnd w:id="22"/>
           </w:p>
         </w:tc>
         <w:tc>

</xml_diff>